<commit_message>
add limit and condition
</commit_message>
<xml_diff>
--- a/interface/bac_interface.docx
+++ b/interface/bac_interface.docx
@@ -453,6 +453,200 @@
     </w:p>
     <w:p>
       <w:pPr>
+        <w:pStyle w:val="Normal"/>
+        <w:widowControl/>
+        <w:shd w:val="clear" w:color="auto" w:fill="FFFFFF"/>
+        <w:spacing w:lineRule="atLeast" w:line="360"/>
+        <w:jc w:val="left"/>
+        <w:rPr/>
+      </w:pPr>
+      <w:r>
+        <w:rPr/>
+        <w:t xml:space="preserve">             </w:t>
+      </w:r>
+      <w:r>
+        <w:rPr/>
+        <w:t>Code</w:t>
+      </w:r>
+      <w:r>
+        <w:rPr/>
+        <w:t>和</w:t>
+      </w:r>
+      <w:r>
+        <w:rPr/>
+        <w:t>sys</w:t>
+      </w:r>
+      <w:r>
+        <w:rPr/>
+        <w:t>参数要为已存在的发币账户和币种</w:t>
+      </w:r>
+      <w:r>
+        <w:rPr/>
+        <w:t>，并且</w:t>
+      </w:r>
+      <w:r>
+        <w:rPr>
+          <w:rFonts w:eastAsia="" w:cs="宋体" w:cstheme="minorBidi" w:eastAsiaTheme="minorEastAsia"/>
+          <w:b w:val="false"/>
+          <w:i w:val="false"/>
+          <w:caps w:val="false"/>
+          <w:smallCaps w:val="false"/>
+          <w:color w:val="00000A"/>
+          <w:spacing w:val="0"/>
+          <w:sz w:val="21"/>
+          <w:szCs w:val="22"/>
+          <w:lang w:val="en-US" w:eastAsia="zh-CN" w:bidi="ar-SA"/>
+        </w:rPr>
+        <w:t>minPerBet_*</w:t>
+      </w:r>
+      <w:r>
+        <w:rPr>
+          <w:rFonts w:cs="宋体" w:cstheme="minorBidi" w:eastAsiaTheme="minorEastAsia"/>
+          <w:b w:val="false"/>
+          <w:i w:val="false"/>
+          <w:caps w:val="false"/>
+          <w:smallCaps w:val="false"/>
+          <w:color w:val="00000A"/>
+          <w:spacing w:val="0"/>
+          <w:sz w:val="21"/>
+          <w:szCs w:val="22"/>
+          <w:lang w:val="en-US" w:eastAsia="zh-CN" w:bidi="ar-SA"/>
+        </w:rPr>
+        <w:t>要大于默认最小值</w:t>
+      </w:r>
+    </w:p>
+    <w:p>
+      <w:pPr>
+        <w:pStyle w:val="Normal"/>
+        <w:widowControl/>
+        <w:shd w:val="clear" w:color="auto" w:fill="FFFFFF"/>
+        <w:spacing w:lineRule="atLeast" w:line="360"/>
+        <w:jc w:val="left"/>
+        <w:rPr/>
+      </w:pPr>
+      <w:r>
+        <w:rPr/>
+      </w:r>
+    </w:p>
+    <w:p>
+      <w:pPr>
+        <w:pStyle w:val="Normal"/>
+        <w:widowControl/>
+        <w:shd w:val="clear" w:color="auto" w:fill="FFFFFF"/>
+        <w:spacing w:lineRule="atLeast" w:line="360"/>
+        <w:jc w:val="left"/>
+        <w:rPr>
+          <w:rFonts w:ascii="Calibri" w:hAnsi="Calibri" w:eastAsia="" w:cs="宋体" w:asciiTheme="minorHAnsi" w:cstheme="minorBidi" w:eastAsiaTheme="minorEastAsia" w:hAnsiTheme="minorHAnsi"/>
+          <w:b/>
+          <w:b/>
+          <w:bCs/>
+          <w:color w:val="00000A"/>
+          <w:sz w:val="32"/>
+          <w:szCs w:val="32"/>
+          <w:lang w:val="en-US" w:eastAsia="zh-CN" w:bidi="ar-SA"/>
+        </w:rPr>
+      </w:pPr>
+      <w:r>
+        <w:rPr>
+          <w:rFonts w:eastAsia="" w:cs="宋体" w:cstheme="minorBidi" w:eastAsiaTheme="minorEastAsia"/>
+          <w:b/>
+          <w:bCs/>
+          <w:color w:val="00000A"/>
+          <w:sz w:val="32"/>
+          <w:szCs w:val="32"/>
+          <w:lang w:val="en-US" w:eastAsia="zh-CN" w:bidi="ar-SA"/>
+        </w:rPr>
+        <w:t>4.</w:t>
+      </w:r>
+      <w:r>
+        <w:rPr>
+          <w:rFonts w:ascii="Calibri" w:hAnsi="Calibri" w:cs="宋体" w:asciiTheme="minorHAnsi" w:cstheme="minorBidi" w:eastAsiaTheme="minorEastAsia" w:hAnsiTheme="minorHAnsi"/>
+          <w:b/>
+          <w:bCs/>
+          <w:color w:val="00000A"/>
+          <w:sz w:val="32"/>
+          <w:szCs w:val="32"/>
+          <w:lang w:val="en-US" w:eastAsia="zh-CN" w:bidi="ar-SA"/>
+        </w:rPr>
+        <w:t>权限</w:t>
+      </w:r>
+    </w:p>
+    <w:p>
+      <w:pPr>
+        <w:pStyle w:val="Normal"/>
+        <w:widowControl/>
+        <w:shd w:val="clear" w:color="auto" w:fill="FFFFFF"/>
+        <w:spacing w:lineRule="atLeast" w:line="360"/>
+        <w:jc w:val="left"/>
+        <w:rPr>
+          <w:rFonts w:ascii="Calibri" w:hAnsi="Calibri" w:eastAsia="" w:cs="宋体" w:asciiTheme="minorHAnsi" w:cstheme="minorBidi" w:eastAsiaTheme="minorEastAsia" w:hAnsiTheme="minorHAnsi"/>
+          <w:b/>
+          <w:b/>
+          <w:bCs/>
+          <w:color w:val="00000A"/>
+          <w:sz w:val="32"/>
+          <w:szCs w:val="32"/>
+          <w:lang w:val="en-US" w:eastAsia="zh-CN" w:bidi="ar-SA"/>
+        </w:rPr>
+      </w:pPr>
+      <w:r>
+        <w:rPr>
+          <w:rFonts w:eastAsia="" w:cs="宋体" w:cstheme="minorBidi" w:eastAsiaTheme="minorEastAsia"/>
+          <w:b/>
+          <w:bCs/>
+          <w:color w:val="00000A"/>
+          <w:sz w:val="32"/>
+          <w:szCs w:val="32"/>
+          <w:lang w:val="en-US" w:eastAsia="zh-CN" w:bidi="ar-SA"/>
+        </w:rPr>
+      </w:r>
+    </w:p>
+    <w:p>
+      <w:pPr>
+        <w:pStyle w:val="Normal"/>
+        <w:widowControl/>
+        <w:shd w:val="clear" w:color="auto" w:fill="FFFFFF"/>
+        <w:spacing w:lineRule="atLeast" w:line="360"/>
+        <w:jc w:val="left"/>
+        <w:rPr>
+          <w:rFonts w:ascii="Calibri" w:hAnsi="Calibri" w:eastAsia="" w:cs="宋体" w:asciiTheme="minorHAnsi" w:cstheme="minorBidi" w:eastAsiaTheme="minorEastAsia" w:hAnsiTheme="minorHAnsi"/>
+          <w:b w:val="false"/>
+          <w:b w:val="false"/>
+          <w:bCs w:val="false"/>
+          <w:color w:val="00000A"/>
+          <w:sz w:val="21"/>
+          <w:szCs w:val="22"/>
+          <w:lang w:val="en-US" w:eastAsia="zh-CN" w:bidi="ar-SA"/>
+        </w:rPr>
+      </w:pPr>
+      <w:r>
+        <w:rPr>
+          <w:rFonts w:ascii="Calibri" w:hAnsi="Calibri" w:cs="宋体" w:asciiTheme="minorHAnsi" w:cstheme="minorBidi" w:eastAsiaTheme="minorEastAsia" w:hAnsiTheme="minorHAnsi"/>
+          <w:b w:val="false"/>
+          <w:bCs w:val="false"/>
+          <w:color w:val="00000A"/>
+          <w:sz w:val="21"/>
+          <w:szCs w:val="22"/>
+          <w:lang w:val="en-US" w:eastAsia="zh-CN" w:bidi="ar-SA"/>
+        </w:rPr>
+        <w:t>庄的权限</w:t>
+      </w:r>
+    </w:p>
+    <w:p>
+      <w:pPr>
+        <w:pStyle w:val="Normal"/>
+        <w:widowControl/>
+        <w:shd w:val="clear" w:color="auto" w:fill="FFFFFF"/>
+        <w:spacing w:lineRule="atLeast" w:line="360"/>
+        <w:jc w:val="left"/>
+        <w:rPr/>
+      </w:pPr>
+      <w:r>
+        <w:rPr/>
+      </w:r>
+    </w:p>
+    <w:p>
+      <w:pPr>
         <w:pStyle w:val="2"/>
         <w:numPr>
           <w:ilvl w:val="0"/>
@@ -770,6 +964,149 @@
     </w:p>
     <w:p>
       <w:pPr>
+        <w:pStyle w:val="Normal"/>
+        <w:rPr/>
+      </w:pPr>
+      <w:r>
+        <w:rPr/>
+      </w:r>
+    </w:p>
+    <w:p>
+      <w:pPr>
+        <w:pStyle w:val="Normal"/>
+        <w:widowControl/>
+        <w:shd w:val="clear" w:color="auto" w:fill="FFFFFF"/>
+        <w:spacing w:lineRule="atLeast" w:line="360"/>
+        <w:jc w:val="left"/>
+        <w:rPr>
+          <w:rFonts w:ascii="Calibri" w:hAnsi="Calibri" w:eastAsia="" w:cs="宋体" w:asciiTheme="minorHAnsi" w:cstheme="minorBidi" w:eastAsiaTheme="minorEastAsia" w:hAnsiTheme="minorHAnsi"/>
+          <w:b/>
+          <w:b/>
+          <w:bCs/>
+          <w:color w:val="00000A"/>
+          <w:sz w:val="32"/>
+          <w:szCs w:val="32"/>
+          <w:lang w:val="en-US" w:eastAsia="zh-CN" w:bidi="ar-SA"/>
+        </w:rPr>
+      </w:pPr>
+      <w:r>
+        <w:rPr>
+          <w:rFonts w:eastAsia="" w:cs="宋体" w:cstheme="minorBidi" w:eastAsiaTheme="minorEastAsia"/>
+          <w:b/>
+          <w:bCs/>
+          <w:color w:val="00000A"/>
+          <w:sz w:val="32"/>
+          <w:szCs w:val="32"/>
+          <w:lang w:val="en-US" w:eastAsia="zh-CN" w:bidi="ar-SA"/>
+        </w:rPr>
+        <w:t>4.</w:t>
+      </w:r>
+      <w:r>
+        <w:rPr>
+          <w:rFonts w:ascii="Calibri" w:hAnsi="Calibri" w:cs="宋体" w:asciiTheme="minorHAnsi" w:cstheme="minorBidi" w:eastAsiaTheme="minorEastAsia" w:hAnsiTheme="minorHAnsi"/>
+          <w:b/>
+          <w:bCs/>
+          <w:color w:val="00000A"/>
+          <w:sz w:val="32"/>
+          <w:szCs w:val="32"/>
+          <w:lang w:val="en-US" w:eastAsia="zh-CN" w:bidi="ar-SA"/>
+        </w:rPr>
+        <w:t>权限</w:t>
+      </w:r>
+    </w:p>
+    <w:p>
+      <w:pPr>
+        <w:pStyle w:val="Normal"/>
+        <w:widowControl/>
+        <w:shd w:val="clear" w:color="auto" w:fill="FFFFFF"/>
+        <w:spacing w:lineRule="atLeast" w:line="360"/>
+        <w:jc w:val="left"/>
+        <w:rPr>
+          <w:rFonts w:ascii="Calibri" w:hAnsi="Calibri" w:eastAsia="" w:cs="宋体" w:asciiTheme="minorHAnsi" w:cstheme="minorBidi" w:eastAsiaTheme="minorEastAsia" w:hAnsiTheme="minorHAnsi"/>
+          <w:b/>
+          <w:b/>
+          <w:bCs/>
+          <w:color w:val="00000A"/>
+          <w:sz w:val="32"/>
+          <w:szCs w:val="32"/>
+          <w:lang w:val="en-US" w:eastAsia="zh-CN" w:bidi="ar-SA"/>
+        </w:rPr>
+      </w:pPr>
+      <w:r>
+        <w:rPr>
+          <w:rFonts w:eastAsia="" w:cs="宋体" w:cstheme="minorBidi" w:eastAsiaTheme="minorEastAsia"/>
+          <w:b/>
+          <w:bCs/>
+          <w:color w:val="00000A"/>
+          <w:sz w:val="32"/>
+          <w:szCs w:val="32"/>
+          <w:lang w:val="en-US" w:eastAsia="zh-CN" w:bidi="ar-SA"/>
+        </w:rPr>
+      </w:r>
+    </w:p>
+    <w:p>
+      <w:pPr>
+        <w:pStyle w:val="Normal"/>
+        <w:widowControl/>
+        <w:shd w:val="clear" w:color="auto" w:fill="FFFFFF"/>
+        <w:spacing w:lineRule="atLeast" w:line="360"/>
+        <w:jc w:val="left"/>
+        <w:rPr>
+          <w:rFonts w:ascii="Calibri" w:hAnsi="Calibri" w:eastAsia="" w:cs="宋体" w:asciiTheme="minorHAnsi" w:cstheme="minorBidi" w:eastAsiaTheme="minorEastAsia" w:hAnsiTheme="minorHAnsi"/>
+          <w:b w:val="false"/>
+          <w:b w:val="false"/>
+          <w:bCs w:val="false"/>
+          <w:color w:val="00000A"/>
+          <w:sz w:val="21"/>
+          <w:szCs w:val="22"/>
+          <w:lang w:val="en-US" w:eastAsia="zh-CN" w:bidi="ar-SA"/>
+        </w:rPr>
+      </w:pPr>
+      <w:r>
+        <w:rPr>
+          <w:rFonts w:ascii="Calibri" w:hAnsi="Calibri" w:cs="宋体" w:asciiTheme="minorHAnsi" w:cstheme="minorBidi" w:eastAsiaTheme="minorEastAsia" w:hAnsiTheme="minorHAnsi"/>
+          <w:b w:val="false"/>
+          <w:bCs w:val="false"/>
+          <w:color w:val="00000A"/>
+          <w:sz w:val="21"/>
+          <w:szCs w:val="22"/>
+          <w:lang w:val="en-US" w:eastAsia="zh-CN" w:bidi="ar-SA"/>
+        </w:rPr>
+        <w:t>庄的权限</w:t>
+      </w:r>
+    </w:p>
+    <w:p>
+      <w:pPr>
+        <w:pStyle w:val="Normal"/>
+        <w:widowControl/>
+        <w:shd w:val="clear" w:color="auto" w:fill="FFFFFF"/>
+        <w:spacing w:lineRule="atLeast" w:line="360"/>
+        <w:jc w:val="left"/>
+        <w:rPr>
+          <w:rFonts w:ascii="Calibri" w:hAnsi="Calibri" w:eastAsia="" w:cs="宋体" w:asciiTheme="minorHAnsi" w:cstheme="minorBidi" w:eastAsiaTheme="minorEastAsia" w:hAnsiTheme="minorHAnsi"/>
+          <w:b/>
+          <w:b/>
+          <w:bCs/>
+          <w:color w:val="00000A"/>
+          <w:sz w:val="21"/>
+          <w:szCs w:val="22"/>
+          <w:lang w:val="en-US" w:eastAsia="zh-CN" w:bidi="ar-SA"/>
+        </w:rPr>
+      </w:pPr>
+      <w:r>
+        <w:rPr>
+          <w:rFonts w:eastAsia="" w:cs="宋体" w:cstheme="minorBidi" w:eastAsiaTheme="minorEastAsia"/>
+          <w:b/>
+          <w:bCs/>
+          <w:color w:val="00000A"/>
+          <w:sz w:val="21"/>
+          <w:szCs w:val="22"/>
+          <w:lang w:val="en-US" w:eastAsia="zh-CN" w:bidi="ar-SA"/>
+        </w:rPr>
+      </w:r>
+    </w:p>
+    <w:p>
+      <w:pPr>
         <w:pStyle w:val="2"/>
         <w:numPr>
           <w:ilvl w:val="0"/>
@@ -1099,6 +1436,131 @@
     </w:p>
     <w:p>
       <w:pPr>
+        <w:pStyle w:val="Normal"/>
+        <w:rPr/>
+      </w:pPr>
+      <w:r>
+        <w:rPr/>
+      </w:r>
+    </w:p>
+    <w:p>
+      <w:pPr>
+        <w:pStyle w:val="Normal"/>
+        <w:widowControl/>
+        <w:shd w:val="clear" w:color="auto" w:fill="FFFFFF"/>
+        <w:spacing w:lineRule="atLeast" w:line="360"/>
+        <w:jc w:val="left"/>
+        <w:rPr>
+          <w:rFonts w:ascii="Calibri" w:hAnsi="Calibri" w:eastAsia="" w:cs="宋体" w:asciiTheme="minorHAnsi" w:cstheme="minorBidi" w:eastAsiaTheme="minorEastAsia" w:hAnsiTheme="minorHAnsi"/>
+          <w:b/>
+          <w:b/>
+          <w:bCs/>
+          <w:color w:val="00000A"/>
+          <w:sz w:val="32"/>
+          <w:szCs w:val="32"/>
+          <w:lang w:val="en-US" w:eastAsia="zh-CN" w:bidi="ar-SA"/>
+        </w:rPr>
+      </w:pPr>
+      <w:r>
+        <w:rPr>
+          <w:rFonts w:eastAsia="" w:cs="宋体" w:cstheme="minorBidi" w:eastAsiaTheme="minorEastAsia"/>
+          <w:b/>
+          <w:bCs/>
+          <w:color w:val="00000A"/>
+          <w:sz w:val="32"/>
+          <w:szCs w:val="32"/>
+          <w:lang w:val="en-US" w:eastAsia="zh-CN" w:bidi="ar-SA"/>
+        </w:rPr>
+        <w:t>4.</w:t>
+      </w:r>
+      <w:r>
+        <w:rPr>
+          <w:rFonts w:ascii="Calibri" w:hAnsi="Calibri" w:cs="宋体" w:asciiTheme="minorHAnsi" w:cstheme="minorBidi" w:eastAsiaTheme="minorEastAsia" w:hAnsiTheme="minorHAnsi"/>
+          <w:b/>
+          <w:bCs/>
+          <w:color w:val="00000A"/>
+          <w:sz w:val="32"/>
+          <w:szCs w:val="32"/>
+          <w:lang w:val="en-US" w:eastAsia="zh-CN" w:bidi="ar-SA"/>
+        </w:rPr>
+        <w:t>权限</w:t>
+      </w:r>
+    </w:p>
+    <w:p>
+      <w:pPr>
+        <w:pStyle w:val="Normal"/>
+        <w:widowControl/>
+        <w:shd w:val="clear" w:color="auto" w:fill="FFFFFF"/>
+        <w:spacing w:lineRule="atLeast" w:line="360"/>
+        <w:jc w:val="left"/>
+        <w:rPr>
+          <w:rFonts w:ascii="Calibri" w:hAnsi="Calibri" w:eastAsia="" w:cs="宋体" w:asciiTheme="minorHAnsi" w:cstheme="minorBidi" w:eastAsiaTheme="minorEastAsia" w:hAnsiTheme="minorHAnsi"/>
+          <w:b/>
+          <w:b/>
+          <w:bCs/>
+          <w:color w:val="00000A"/>
+          <w:sz w:val="32"/>
+          <w:szCs w:val="32"/>
+          <w:lang w:val="en-US" w:eastAsia="zh-CN" w:bidi="ar-SA"/>
+        </w:rPr>
+      </w:pPr>
+      <w:r>
+        <w:rPr>
+          <w:rFonts w:eastAsia="" w:cs="宋体" w:cstheme="minorBidi" w:eastAsiaTheme="minorEastAsia"/>
+          <w:b/>
+          <w:bCs/>
+          <w:color w:val="00000A"/>
+          <w:sz w:val="32"/>
+          <w:szCs w:val="32"/>
+          <w:lang w:val="en-US" w:eastAsia="zh-CN" w:bidi="ar-SA"/>
+        </w:rPr>
+      </w:r>
+    </w:p>
+    <w:p>
+      <w:pPr>
+        <w:pStyle w:val="Normal"/>
+        <w:widowControl/>
+        <w:shd w:val="clear" w:color="auto" w:fill="FFFFFF"/>
+        <w:spacing w:lineRule="atLeast" w:line="360"/>
+        <w:jc w:val="left"/>
+        <w:rPr>
+          <w:rFonts w:ascii="Calibri" w:hAnsi="Calibri" w:eastAsia="" w:cs="宋体" w:asciiTheme="minorHAnsi" w:cstheme="minorBidi" w:eastAsiaTheme="minorEastAsia" w:hAnsiTheme="minorHAnsi"/>
+          <w:b w:val="false"/>
+          <w:b w:val="false"/>
+          <w:bCs w:val="false"/>
+          <w:color w:val="00000A"/>
+          <w:sz w:val="21"/>
+          <w:szCs w:val="22"/>
+          <w:lang w:val="en-US" w:eastAsia="zh-CN" w:bidi="ar-SA"/>
+        </w:rPr>
+      </w:pPr>
+      <w:r>
+        <w:rPr>
+          <w:rFonts w:eastAsia="" w:cs="宋体" w:cstheme="minorBidi" w:eastAsiaTheme="minorEastAsia"/>
+          <w:b w:val="false"/>
+          <w:bCs w:val="false"/>
+          <w:color w:val="00000A"/>
+          <w:sz w:val="21"/>
+          <w:szCs w:val="22"/>
+          <w:lang w:val="en-US" w:eastAsia="zh-CN" w:bidi="ar-SA"/>
+        </w:rPr>
+        <w:t>server</w:t>
+      </w:r>
+      <w:r>
+        <w:rPr>
+          <w:rFonts w:ascii="Calibri" w:hAnsi="Calibri" w:cs="宋体" w:asciiTheme="minorHAnsi" w:cstheme="minorBidi" w:eastAsiaTheme="minorEastAsia" w:hAnsiTheme="minorHAnsi"/>
+          <w:b w:val="false"/>
+          <w:bCs w:val="false"/>
+          <w:color w:val="00000A"/>
+          <w:sz w:val="21"/>
+          <w:szCs w:val="22"/>
+          <w:lang w:val="en-US" w:eastAsia="zh-CN" w:bidi="ar-SA"/>
+        </w:rPr>
+        <w:t>的权限</w:t>
+      </w:r>
+    </w:p>
+    <w:p>
+      <w:pPr>
         <w:pStyle w:val="2"/>
         <w:numPr>
           <w:ilvl w:val="0"/>
@@ -1554,6 +2016,173 @@
     </w:p>
     <w:p>
       <w:pPr>
+        <w:pStyle w:val="Normal"/>
+        <w:rPr/>
+      </w:pPr>
+      <w:r>
+        <w:rPr/>
+        <w:t>注意</w:t>
+      </w:r>
+      <w:r>
+        <w:rPr/>
+        <w:t>：此接口调用要在</w:t>
+      </w:r>
+      <w:r>
+        <w:rPr/>
+        <w:t>serverseed</w:t>
+      </w:r>
+      <w:r>
+        <w:rPr/>
+        <w:t>以后的</w:t>
+      </w:r>
+      <w:r>
+        <w:rPr/>
+        <w:t>30</w:t>
+      </w:r>
+      <w:r>
+        <w:rPr/>
+        <w:t>秒以内调用</w:t>
+      </w:r>
+    </w:p>
+    <w:p>
+      <w:pPr>
+        <w:pStyle w:val="Normal"/>
+        <w:rPr/>
+      </w:pPr>
+      <w:r>
+        <w:rPr/>
+      </w:r>
+    </w:p>
+    <w:p>
+      <w:pPr>
+        <w:pStyle w:val="Normal"/>
+        <w:widowControl/>
+        <w:shd w:val="clear" w:color="auto" w:fill="FFFFFF"/>
+        <w:spacing w:lineRule="atLeast" w:line="360"/>
+        <w:jc w:val="left"/>
+        <w:rPr>
+          <w:rFonts w:ascii="Calibri" w:hAnsi="Calibri" w:eastAsia="" w:cs="宋体" w:asciiTheme="minorHAnsi" w:cstheme="minorBidi" w:eastAsiaTheme="minorEastAsia" w:hAnsiTheme="minorHAnsi"/>
+          <w:b/>
+          <w:b/>
+          <w:bCs/>
+          <w:color w:val="00000A"/>
+          <w:sz w:val="32"/>
+          <w:szCs w:val="32"/>
+          <w:lang w:val="en-US" w:eastAsia="zh-CN" w:bidi="ar-SA"/>
+        </w:rPr>
+      </w:pPr>
+      <w:r>
+        <w:rPr>
+          <w:rFonts w:eastAsia="" w:cs="宋体" w:cstheme="minorBidi" w:eastAsiaTheme="minorEastAsia"/>
+          <w:b/>
+          <w:bCs/>
+          <w:color w:val="00000A"/>
+          <w:sz w:val="32"/>
+          <w:szCs w:val="32"/>
+          <w:lang w:val="en-US" w:eastAsia="zh-CN" w:bidi="ar-SA"/>
+        </w:rPr>
+        <w:t>4.</w:t>
+      </w:r>
+      <w:r>
+        <w:rPr>
+          <w:rFonts w:ascii="Calibri" w:hAnsi="Calibri" w:cs="宋体" w:asciiTheme="minorHAnsi" w:cstheme="minorBidi" w:eastAsiaTheme="minorEastAsia" w:hAnsiTheme="minorHAnsi"/>
+          <w:b/>
+          <w:bCs/>
+          <w:color w:val="00000A"/>
+          <w:sz w:val="32"/>
+          <w:szCs w:val="32"/>
+          <w:lang w:val="en-US" w:eastAsia="zh-CN" w:bidi="ar-SA"/>
+        </w:rPr>
+        <w:t>权限</w:t>
+      </w:r>
+    </w:p>
+    <w:p>
+      <w:pPr>
+        <w:pStyle w:val="Normal"/>
+        <w:widowControl/>
+        <w:shd w:val="clear" w:color="auto" w:fill="FFFFFF"/>
+        <w:spacing w:lineRule="atLeast" w:line="360"/>
+        <w:jc w:val="left"/>
+        <w:rPr>
+          <w:rFonts w:ascii="Calibri" w:hAnsi="Calibri" w:eastAsia="" w:cs="宋体" w:asciiTheme="minorHAnsi" w:cstheme="minorBidi" w:eastAsiaTheme="minorEastAsia" w:hAnsiTheme="minorHAnsi"/>
+          <w:b/>
+          <w:b/>
+          <w:bCs/>
+          <w:color w:val="00000A"/>
+          <w:sz w:val="32"/>
+          <w:szCs w:val="32"/>
+          <w:lang w:val="en-US" w:eastAsia="zh-CN" w:bidi="ar-SA"/>
+        </w:rPr>
+      </w:pPr>
+      <w:r>
+        <w:rPr>
+          <w:rFonts w:eastAsia="" w:cs="宋体" w:cstheme="minorBidi" w:eastAsiaTheme="minorEastAsia"/>
+          <w:b/>
+          <w:bCs/>
+          <w:color w:val="00000A"/>
+          <w:sz w:val="32"/>
+          <w:szCs w:val="32"/>
+          <w:lang w:val="en-US" w:eastAsia="zh-CN" w:bidi="ar-SA"/>
+        </w:rPr>
+      </w:r>
+    </w:p>
+    <w:p>
+      <w:pPr>
+        <w:pStyle w:val="Normal"/>
+        <w:widowControl/>
+        <w:shd w:val="clear" w:color="auto" w:fill="FFFFFF"/>
+        <w:spacing w:lineRule="atLeast" w:line="360"/>
+        <w:jc w:val="left"/>
+        <w:rPr>
+          <w:rFonts w:ascii="Calibri" w:hAnsi="Calibri" w:eastAsia="" w:cs="宋体" w:asciiTheme="minorHAnsi" w:cstheme="minorBidi" w:eastAsiaTheme="minorEastAsia" w:hAnsiTheme="minorHAnsi"/>
+          <w:b w:val="false"/>
+          <w:b w:val="false"/>
+          <w:bCs w:val="false"/>
+          <w:color w:val="00000A"/>
+          <w:sz w:val="21"/>
+          <w:szCs w:val="22"/>
+          <w:lang w:val="en-US" w:eastAsia="zh-CN" w:bidi="ar-SA"/>
+        </w:rPr>
+      </w:pPr>
+      <w:r>
+        <w:rPr>
+          <w:rFonts w:ascii="Calibri" w:hAnsi="Calibri" w:cs="宋体" w:asciiTheme="minorHAnsi" w:cstheme="minorBidi" w:eastAsiaTheme="minorEastAsia" w:hAnsiTheme="minorHAnsi"/>
+          <w:b w:val="false"/>
+          <w:bCs w:val="false"/>
+          <w:color w:val="00000A"/>
+          <w:sz w:val="21"/>
+          <w:szCs w:val="22"/>
+          <w:lang w:val="en-US" w:eastAsia="zh-CN" w:bidi="ar-SA"/>
+        </w:rPr>
+        <w:t>玩家和</w:t>
+      </w:r>
+      <w:r>
+        <w:rPr>
+          <w:rFonts w:eastAsia="" w:cs="宋体" w:cstheme="minorBidi" w:eastAsiaTheme="minorEastAsia"/>
+          <w:b w:val="false"/>
+          <w:bCs w:val="false"/>
+          <w:color w:val="00000A"/>
+          <w:sz w:val="21"/>
+          <w:szCs w:val="22"/>
+          <w:lang w:val="en-US" w:eastAsia="zh-CN" w:bidi="ar-SA"/>
+        </w:rPr>
+        <w:t>server</w:t>
+      </w:r>
+      <w:r>
+        <w:rPr>
+          <w:rFonts w:ascii="Calibri" w:hAnsi="Calibri" w:cs="宋体" w:asciiTheme="minorHAnsi" w:cstheme="minorBidi" w:eastAsiaTheme="minorEastAsia" w:hAnsiTheme="minorHAnsi"/>
+          <w:b w:val="false"/>
+          <w:bCs w:val="false"/>
+          <w:color w:val="00000A"/>
+          <w:sz w:val="21"/>
+          <w:szCs w:val="22"/>
+          <w:lang w:val="en-US" w:eastAsia="zh-CN" w:bidi="ar-SA"/>
+        </w:rPr>
+        <w:t>的权限</w:t>
+      </w:r>
+    </w:p>
+    <w:p>
+      <w:pPr>
         <w:pStyle w:val="2"/>
         <w:numPr>
           <w:ilvl w:val="0"/>
@@ -1849,6 +2478,191 @@
     </w:p>
     <w:p>
       <w:pPr>
+        <w:pStyle w:val="Normal"/>
+        <w:rPr/>
+      </w:pPr>
+      <w:r>
+        <w:rPr/>
+        <w:t>注意</w:t>
+      </w:r>
+      <w:r>
+        <w:rPr/>
+        <w:t>：此接口要在</w:t>
+      </w:r>
+      <w:r>
+        <w:rPr/>
+        <w:t>serverseed</w:t>
+      </w:r>
+      <w:r>
+        <w:rPr/>
+        <w:t>调用完成后的</w:t>
+      </w:r>
+      <w:r>
+        <w:rPr/>
+        <w:t>30</w:t>
+      </w:r>
+      <w:r>
+        <w:rPr/>
+        <w:t>秒调用</w:t>
+      </w:r>
+    </w:p>
+    <w:p>
+      <w:pPr>
+        <w:pStyle w:val="Normal"/>
+        <w:rPr/>
+      </w:pPr>
+      <w:r>
+        <w:rPr/>
+      </w:r>
+    </w:p>
+    <w:p>
+      <w:pPr>
+        <w:pStyle w:val="Normal"/>
+        <w:widowControl/>
+        <w:shd w:val="clear" w:color="auto" w:fill="FFFFFF"/>
+        <w:spacing w:lineRule="atLeast" w:line="360"/>
+        <w:jc w:val="left"/>
+        <w:rPr>
+          <w:rFonts w:ascii="Calibri" w:hAnsi="Calibri" w:eastAsia="" w:cs="宋体" w:asciiTheme="minorHAnsi" w:cstheme="minorBidi" w:eastAsiaTheme="minorEastAsia" w:hAnsiTheme="minorHAnsi"/>
+          <w:b/>
+          <w:b/>
+          <w:bCs/>
+          <w:color w:val="00000A"/>
+          <w:sz w:val="32"/>
+          <w:szCs w:val="32"/>
+          <w:lang w:val="en-US" w:eastAsia="zh-CN" w:bidi="ar-SA"/>
+        </w:rPr>
+      </w:pPr>
+      <w:r>
+        <w:rPr>
+          <w:rFonts w:eastAsia="" w:cs="宋体" w:cstheme="minorBidi" w:eastAsiaTheme="minorEastAsia"/>
+          <w:b/>
+          <w:bCs/>
+          <w:color w:val="00000A"/>
+          <w:sz w:val="32"/>
+          <w:szCs w:val="32"/>
+          <w:lang w:val="en-US" w:eastAsia="zh-CN" w:bidi="ar-SA"/>
+        </w:rPr>
+        <w:t>4.</w:t>
+      </w:r>
+      <w:r>
+        <w:rPr>
+          <w:rFonts w:ascii="Calibri" w:hAnsi="Calibri" w:cs="宋体" w:asciiTheme="minorHAnsi" w:cstheme="minorBidi" w:eastAsiaTheme="minorEastAsia" w:hAnsiTheme="minorHAnsi"/>
+          <w:b/>
+          <w:bCs/>
+          <w:color w:val="00000A"/>
+          <w:sz w:val="32"/>
+          <w:szCs w:val="32"/>
+          <w:lang w:val="en-US" w:eastAsia="zh-CN" w:bidi="ar-SA"/>
+        </w:rPr>
+        <w:t>权限</w:t>
+      </w:r>
+    </w:p>
+    <w:p>
+      <w:pPr>
+        <w:pStyle w:val="Normal"/>
+        <w:widowControl/>
+        <w:shd w:val="clear" w:color="auto" w:fill="FFFFFF"/>
+        <w:spacing w:lineRule="atLeast" w:line="360"/>
+        <w:jc w:val="left"/>
+        <w:rPr>
+          <w:rFonts w:ascii="Calibri" w:hAnsi="Calibri" w:eastAsia="" w:cs="宋体" w:asciiTheme="minorHAnsi" w:cstheme="minorBidi" w:eastAsiaTheme="minorEastAsia" w:hAnsiTheme="minorHAnsi"/>
+          <w:b/>
+          <w:b/>
+          <w:bCs/>
+          <w:color w:val="00000A"/>
+          <w:sz w:val="32"/>
+          <w:szCs w:val="32"/>
+          <w:lang w:val="en-US" w:eastAsia="zh-CN" w:bidi="ar-SA"/>
+        </w:rPr>
+      </w:pPr>
+      <w:r>
+        <w:rPr>
+          <w:rFonts w:eastAsia="" w:cs="宋体" w:cstheme="minorBidi" w:eastAsiaTheme="minorEastAsia"/>
+          <w:b/>
+          <w:bCs/>
+          <w:color w:val="00000A"/>
+          <w:sz w:val="32"/>
+          <w:szCs w:val="32"/>
+          <w:lang w:val="en-US" w:eastAsia="zh-CN" w:bidi="ar-SA"/>
+        </w:rPr>
+      </w:r>
+    </w:p>
+    <w:p>
+      <w:pPr>
+        <w:pStyle w:val="Normal"/>
+        <w:widowControl/>
+        <w:shd w:val="clear" w:color="auto" w:fill="FFFFFF"/>
+        <w:spacing w:lineRule="atLeast" w:line="360"/>
+        <w:jc w:val="left"/>
+        <w:rPr>
+          <w:rFonts w:ascii="Calibri" w:hAnsi="Calibri" w:eastAsia="" w:cs="宋体" w:asciiTheme="minorHAnsi" w:cstheme="minorBidi" w:eastAsiaTheme="minorEastAsia" w:hAnsiTheme="minorHAnsi"/>
+          <w:b w:val="false"/>
+          <w:b w:val="false"/>
+          <w:bCs w:val="false"/>
+          <w:color w:val="00000A"/>
+          <w:sz w:val="21"/>
+          <w:szCs w:val="22"/>
+          <w:lang w:val="en-US" w:eastAsia="zh-CN" w:bidi="ar-SA"/>
+        </w:rPr>
+      </w:pPr>
+      <w:r>
+        <w:rPr>
+          <w:rFonts w:eastAsia="" w:cs="宋体" w:cstheme="minorBidi" w:eastAsiaTheme="minorEastAsia"/>
+          <w:b w:val="false"/>
+          <w:bCs w:val="false"/>
+          <w:color w:val="00000A"/>
+          <w:sz w:val="21"/>
+          <w:szCs w:val="22"/>
+          <w:lang w:val="en-US" w:eastAsia="zh-CN" w:bidi="ar-SA"/>
+        </w:rPr>
+        <w:t>server</w:t>
+      </w:r>
+      <w:r>
+        <w:rPr>
+          <w:rFonts w:ascii="Calibri" w:hAnsi="Calibri" w:cs="宋体" w:asciiTheme="minorHAnsi" w:cstheme="minorBidi" w:eastAsiaTheme="minorEastAsia" w:hAnsiTheme="minorHAnsi"/>
+          <w:b w:val="false"/>
+          <w:bCs w:val="false"/>
+          <w:color w:val="00000A"/>
+          <w:sz w:val="21"/>
+          <w:szCs w:val="22"/>
+          <w:lang w:val="en-US" w:eastAsia="zh-CN" w:bidi="ar-SA"/>
+        </w:rPr>
+        <w:t>的权限</w:t>
+      </w:r>
+    </w:p>
+    <w:p>
+      <w:pPr>
+        <w:pStyle w:val="Normal"/>
+        <w:widowControl/>
+        <w:shd w:val="clear" w:color="auto" w:fill="FFFFFF"/>
+        <w:spacing w:lineRule="atLeast" w:line="360"/>
+        <w:jc w:val="left"/>
+        <w:rPr>
+          <w:rFonts w:ascii="Calibri" w:hAnsi="Calibri" w:eastAsia="" w:cs="宋体" w:asciiTheme="minorHAnsi" w:cstheme="minorBidi" w:eastAsiaTheme="minorEastAsia" w:hAnsiTheme="minorHAnsi"/>
+          <w:b w:val="false"/>
+          <w:b w:val="false"/>
+          <w:bCs w:val="false"/>
+          <w:color w:val="00000A"/>
+          <w:sz w:val="21"/>
+          <w:szCs w:val="22"/>
+          <w:lang w:val="en-US" w:eastAsia="zh-CN" w:bidi="ar-SA"/>
+        </w:rPr>
+      </w:pPr>
+      <w:r>
+        <w:rPr>
+          <w:rFonts w:eastAsia="" w:cs="宋体" w:cstheme="minorBidi" w:eastAsiaTheme="minorEastAsia"/>
+          <w:b w:val="false"/>
+          <w:bCs w:val="false"/>
+          <w:color w:val="00000A"/>
+          <w:sz w:val="21"/>
+          <w:szCs w:val="22"/>
+          <w:lang w:val="en-US" w:eastAsia="zh-CN" w:bidi="ar-SA"/>
+        </w:rPr>
+      </w:r>
+    </w:p>
+    <w:p>
+      <w:pPr>
         <w:pStyle w:val="2"/>
         <w:numPr>
           <w:ilvl w:val="0"/>
@@ -2158,6 +2972,179 @@
     </w:p>
     <w:p>
       <w:pPr>
+        <w:pStyle w:val="Normal"/>
+        <w:rPr/>
+      </w:pPr>
+      <w:r>
+        <w:rPr/>
+        <w:t>注意</w:t>
+      </w:r>
+      <w:r>
+        <w:rPr/>
+        <w:t>：此接口要在</w:t>
+      </w:r>
+      <w:r>
+        <w:rPr/>
+        <w:t>serverseed</w:t>
+      </w:r>
+      <w:r>
+        <w:rPr/>
+        <w:t>调用完成后的</w:t>
+      </w:r>
+      <w:r>
+        <w:rPr/>
+        <w:t>30</w:t>
+      </w:r>
+      <w:r>
+        <w:rPr/>
+        <w:t>秒调用</w:t>
+      </w:r>
+    </w:p>
+    <w:p>
+      <w:pPr>
+        <w:pStyle w:val="Normal"/>
+        <w:rPr/>
+      </w:pPr>
+      <w:r>
+        <w:rPr/>
+      </w:r>
+    </w:p>
+    <w:p>
+      <w:pPr>
+        <w:pStyle w:val="Normal"/>
+        <w:widowControl/>
+        <w:shd w:val="clear" w:color="auto" w:fill="FFFFFF"/>
+        <w:spacing w:lineRule="atLeast" w:line="360"/>
+        <w:jc w:val="left"/>
+        <w:rPr>
+          <w:rFonts w:ascii="Calibri" w:hAnsi="Calibri" w:eastAsia="" w:cs="宋体" w:asciiTheme="minorHAnsi" w:cstheme="minorBidi" w:eastAsiaTheme="minorEastAsia" w:hAnsiTheme="minorHAnsi"/>
+          <w:b/>
+          <w:b/>
+          <w:bCs/>
+          <w:color w:val="00000A"/>
+          <w:sz w:val="32"/>
+          <w:szCs w:val="32"/>
+          <w:lang w:val="en-US" w:eastAsia="zh-CN" w:bidi="ar-SA"/>
+        </w:rPr>
+      </w:pPr>
+      <w:r>
+        <w:rPr>
+          <w:rFonts w:eastAsia="" w:cs="宋体" w:cstheme="minorBidi" w:eastAsiaTheme="minorEastAsia"/>
+          <w:b/>
+          <w:bCs/>
+          <w:color w:val="00000A"/>
+          <w:sz w:val="32"/>
+          <w:szCs w:val="32"/>
+          <w:lang w:val="en-US" w:eastAsia="zh-CN" w:bidi="ar-SA"/>
+        </w:rPr>
+        <w:t>4.</w:t>
+      </w:r>
+      <w:r>
+        <w:rPr>
+          <w:rFonts w:ascii="Calibri" w:hAnsi="Calibri" w:cs="宋体" w:asciiTheme="minorHAnsi" w:cstheme="minorBidi" w:eastAsiaTheme="minorEastAsia" w:hAnsiTheme="minorHAnsi"/>
+          <w:b/>
+          <w:bCs/>
+          <w:color w:val="00000A"/>
+          <w:sz w:val="32"/>
+          <w:szCs w:val="32"/>
+          <w:lang w:val="en-US" w:eastAsia="zh-CN" w:bidi="ar-SA"/>
+        </w:rPr>
+        <w:t>权限</w:t>
+      </w:r>
+    </w:p>
+    <w:p>
+      <w:pPr>
+        <w:pStyle w:val="Normal"/>
+        <w:widowControl/>
+        <w:shd w:val="clear" w:color="auto" w:fill="FFFFFF"/>
+        <w:spacing w:lineRule="atLeast" w:line="360"/>
+        <w:jc w:val="left"/>
+        <w:rPr>
+          <w:rFonts w:ascii="Calibri" w:hAnsi="Calibri" w:eastAsia="" w:cs="宋体" w:asciiTheme="minorHAnsi" w:cstheme="minorBidi" w:eastAsiaTheme="minorEastAsia" w:hAnsiTheme="minorHAnsi"/>
+          <w:b/>
+          <w:b/>
+          <w:bCs/>
+          <w:color w:val="00000A"/>
+          <w:sz w:val="32"/>
+          <w:szCs w:val="32"/>
+          <w:lang w:val="en-US" w:eastAsia="zh-CN" w:bidi="ar-SA"/>
+        </w:rPr>
+      </w:pPr>
+      <w:r>
+        <w:rPr>
+          <w:rFonts w:eastAsia="" w:cs="宋体" w:cstheme="minorBidi" w:eastAsiaTheme="minorEastAsia"/>
+          <w:b/>
+          <w:bCs/>
+          <w:color w:val="00000A"/>
+          <w:sz w:val="32"/>
+          <w:szCs w:val="32"/>
+          <w:lang w:val="en-US" w:eastAsia="zh-CN" w:bidi="ar-SA"/>
+        </w:rPr>
+      </w:r>
+    </w:p>
+    <w:p>
+      <w:pPr>
+        <w:pStyle w:val="Normal"/>
+        <w:widowControl/>
+        <w:shd w:val="clear" w:color="auto" w:fill="FFFFFF"/>
+        <w:spacing w:lineRule="atLeast" w:line="360"/>
+        <w:jc w:val="left"/>
+        <w:rPr>
+          <w:rFonts w:ascii="Calibri" w:hAnsi="Calibri" w:eastAsia="" w:cs="宋体" w:asciiTheme="minorHAnsi" w:cstheme="minorBidi" w:eastAsiaTheme="minorEastAsia" w:hAnsiTheme="minorHAnsi"/>
+          <w:b w:val="false"/>
+          <w:b w:val="false"/>
+          <w:bCs w:val="false"/>
+          <w:color w:val="00000A"/>
+          <w:sz w:val="21"/>
+          <w:szCs w:val="22"/>
+          <w:lang w:val="en-US" w:eastAsia="zh-CN" w:bidi="ar-SA"/>
+        </w:rPr>
+      </w:pPr>
+      <w:r>
+        <w:rPr>
+          <w:rFonts w:ascii="Calibri" w:hAnsi="Calibri" w:cs="宋体" w:asciiTheme="minorHAnsi" w:cstheme="minorBidi" w:eastAsiaTheme="minorEastAsia" w:hAnsiTheme="minorHAnsi"/>
+          <w:b w:val="false"/>
+          <w:bCs w:val="false"/>
+          <w:color w:val="00000A"/>
+          <w:sz w:val="21"/>
+          <w:szCs w:val="22"/>
+          <w:lang w:val="en-US" w:eastAsia="zh-CN" w:bidi="ar-SA"/>
+        </w:rPr>
+        <w:t>庄的权限</w:t>
+      </w:r>
+    </w:p>
+    <w:p>
+      <w:pPr>
+        <w:pStyle w:val="Normal"/>
+        <w:widowControl/>
+        <w:shd w:val="clear" w:color="auto" w:fill="FFFFFF"/>
+        <w:spacing w:lineRule="atLeast" w:line="360"/>
+        <w:jc w:val="left"/>
+        <w:rPr>
+          <w:rFonts w:ascii="Calibri" w:hAnsi="Calibri" w:eastAsia="" w:cs="宋体" w:asciiTheme="minorHAnsi" w:cstheme="minorBidi" w:eastAsiaTheme="minorEastAsia" w:hAnsiTheme="minorHAnsi"/>
+          <w:b w:val="false"/>
+          <w:b w:val="false"/>
+          <w:bCs w:val="false"/>
+          <w:color w:val="00000A"/>
+          <w:sz w:val="21"/>
+          <w:szCs w:val="22"/>
+          <w:lang w:val="en-US" w:eastAsia="zh-CN" w:bidi="ar-SA"/>
+        </w:rPr>
+      </w:pPr>
+      <w:r>
+        <w:rPr>
+          <w:rFonts w:eastAsia="" w:cs="宋体" w:cstheme="minorBidi" w:eastAsiaTheme="minorEastAsia"/>
+          <w:b w:val="false"/>
+          <w:bCs w:val="false"/>
+          <w:color w:val="00000A"/>
+          <w:sz w:val="21"/>
+          <w:szCs w:val="22"/>
+          <w:lang w:val="en-US" w:eastAsia="zh-CN" w:bidi="ar-SA"/>
+        </w:rPr>
+      </w:r>
+    </w:p>
+    <w:p>
+      <w:pPr>
         <w:pStyle w:val="2"/>
         <w:numPr>
           <w:ilvl w:val="0"/>
@@ -2475,6 +3462,161 @@
       <w:r>
         <w:rPr/>
         <w:t>传入明文种子，与下注开始之前的哈希种子进行比对。</w:t>
+      </w:r>
+    </w:p>
+    <w:p>
+      <w:pPr>
+        <w:pStyle w:val="Normal"/>
+        <w:rPr/>
+      </w:pPr>
+      <w:r>
+        <w:rPr/>
+        <w:t>注意</w:t>
+      </w:r>
+      <w:r>
+        <w:rPr/>
+        <w:t>：此接口要在</w:t>
+      </w:r>
+      <w:r>
+        <w:rPr/>
+        <w:t>serverseed</w:t>
+      </w:r>
+      <w:r>
+        <w:rPr/>
+        <w:t>调用完成后的</w:t>
+      </w:r>
+      <w:r>
+        <w:rPr/>
+        <w:t>30</w:t>
+      </w:r>
+      <w:r>
+        <w:rPr/>
+        <w:t>秒调用</w:t>
+      </w:r>
+    </w:p>
+    <w:p>
+      <w:pPr>
+        <w:pStyle w:val="Normal"/>
+        <w:rPr/>
+      </w:pPr>
+      <w:r>
+        <w:rPr/>
+      </w:r>
+    </w:p>
+    <w:p>
+      <w:pPr>
+        <w:pStyle w:val="Normal"/>
+        <w:widowControl/>
+        <w:shd w:val="clear" w:color="auto" w:fill="FFFFFF"/>
+        <w:spacing w:lineRule="atLeast" w:line="360"/>
+        <w:jc w:val="left"/>
+        <w:rPr>
+          <w:rFonts w:ascii="Calibri" w:hAnsi="Calibri" w:eastAsia="" w:cs="宋体" w:asciiTheme="minorHAnsi" w:cstheme="minorBidi" w:eastAsiaTheme="minorEastAsia" w:hAnsiTheme="minorHAnsi"/>
+          <w:b/>
+          <w:b/>
+          <w:bCs/>
+          <w:color w:val="00000A"/>
+          <w:sz w:val="32"/>
+          <w:szCs w:val="32"/>
+          <w:lang w:val="en-US" w:eastAsia="zh-CN" w:bidi="ar-SA"/>
+        </w:rPr>
+      </w:pPr>
+      <w:r>
+        <w:rPr>
+          <w:rFonts w:eastAsia="" w:cs="宋体" w:cstheme="minorBidi" w:eastAsiaTheme="minorEastAsia"/>
+          <w:b/>
+          <w:bCs/>
+          <w:color w:val="00000A"/>
+          <w:sz w:val="32"/>
+          <w:szCs w:val="32"/>
+          <w:lang w:val="en-US" w:eastAsia="zh-CN" w:bidi="ar-SA"/>
+        </w:rPr>
+        <w:t>4.</w:t>
+      </w:r>
+      <w:r>
+        <w:rPr>
+          <w:rFonts w:ascii="Calibri" w:hAnsi="Calibri" w:cs="宋体" w:asciiTheme="minorHAnsi" w:cstheme="minorBidi" w:eastAsiaTheme="minorEastAsia" w:hAnsiTheme="minorHAnsi"/>
+          <w:b/>
+          <w:bCs/>
+          <w:color w:val="00000A"/>
+          <w:sz w:val="32"/>
+          <w:szCs w:val="32"/>
+          <w:lang w:val="en-US" w:eastAsia="zh-CN" w:bidi="ar-SA"/>
+        </w:rPr>
+        <w:t>权限</w:t>
+      </w:r>
+    </w:p>
+    <w:p>
+      <w:pPr>
+        <w:pStyle w:val="Normal"/>
+        <w:widowControl/>
+        <w:shd w:val="clear" w:color="auto" w:fill="FFFFFF"/>
+        <w:spacing w:lineRule="atLeast" w:line="360"/>
+        <w:jc w:val="left"/>
+        <w:rPr>
+          <w:rFonts w:ascii="Calibri" w:hAnsi="Calibri" w:eastAsia="" w:cs="宋体" w:asciiTheme="minorHAnsi" w:cstheme="minorBidi" w:eastAsiaTheme="minorEastAsia" w:hAnsiTheme="minorHAnsi"/>
+          <w:b/>
+          <w:b/>
+          <w:bCs/>
+          <w:color w:val="00000A"/>
+          <w:sz w:val="32"/>
+          <w:szCs w:val="32"/>
+          <w:lang w:val="en-US" w:eastAsia="zh-CN" w:bidi="ar-SA"/>
+        </w:rPr>
+      </w:pPr>
+      <w:r>
+        <w:rPr>
+          <w:rFonts w:eastAsia="" w:cs="宋体" w:cstheme="minorBidi" w:eastAsiaTheme="minorEastAsia"/>
+          <w:b/>
+          <w:bCs/>
+          <w:color w:val="00000A"/>
+          <w:sz w:val="32"/>
+          <w:szCs w:val="32"/>
+          <w:lang w:val="en-US" w:eastAsia="zh-CN" w:bidi="ar-SA"/>
+        </w:rPr>
+      </w:r>
+    </w:p>
+    <w:p>
+      <w:pPr>
+        <w:pStyle w:val="Normal"/>
+        <w:widowControl/>
+        <w:shd w:val="clear" w:color="auto" w:fill="FFFFFF"/>
+        <w:spacing w:lineRule="atLeast" w:line="360"/>
+        <w:jc w:val="left"/>
+        <w:rPr>
+          <w:rFonts w:ascii="Calibri" w:hAnsi="Calibri" w:eastAsia="" w:cs="宋体" w:asciiTheme="minorHAnsi" w:cstheme="minorBidi" w:eastAsiaTheme="minorEastAsia" w:hAnsiTheme="minorHAnsi"/>
+          <w:b w:val="false"/>
+          <w:b w:val="false"/>
+          <w:bCs w:val="false"/>
+          <w:color w:val="00000A"/>
+          <w:sz w:val="21"/>
+          <w:szCs w:val="22"/>
+          <w:lang w:val="en-US" w:eastAsia="zh-CN" w:bidi="ar-SA"/>
+        </w:rPr>
+      </w:pPr>
+      <w:r>
+        <w:rPr>
+          <w:rFonts w:eastAsia="" w:cs="宋体" w:cstheme="minorBidi" w:eastAsiaTheme="minorEastAsia"/>
+          <w:b w:val="false"/>
+          <w:bCs w:val="false"/>
+          <w:color w:val="00000A"/>
+          <w:sz w:val="21"/>
+          <w:szCs w:val="22"/>
+          <w:lang w:val="en-US" w:eastAsia="zh-CN" w:bidi="ar-SA"/>
+        </w:rPr>
+        <w:t>server</w:t>
+      </w:r>
+      <w:r>
+        <w:rPr>
+          <w:rFonts w:ascii="Calibri" w:hAnsi="Calibri" w:cs="宋体" w:asciiTheme="minorHAnsi" w:cstheme="minorBidi" w:eastAsiaTheme="minorEastAsia" w:hAnsiTheme="minorHAnsi"/>
+          <w:b w:val="false"/>
+          <w:bCs w:val="false"/>
+          <w:color w:val="00000A"/>
+          <w:sz w:val="21"/>
+          <w:szCs w:val="22"/>
+          <w:lang w:val="en-US" w:eastAsia="zh-CN" w:bidi="ar-SA"/>
+        </w:rPr>
+        <w:t>的权限</w:t>
       </w:r>
     </w:p>
     <w:p>
@@ -2850,6 +3992,149 @@
     </w:p>
     <w:p>
       <w:pPr>
+        <w:pStyle w:val="Normal"/>
+        <w:rPr/>
+      </w:pPr>
+      <w:r>
+        <w:rPr/>
+      </w:r>
+    </w:p>
+    <w:p>
+      <w:pPr>
+        <w:pStyle w:val="Normal"/>
+        <w:widowControl/>
+        <w:shd w:val="clear" w:color="auto" w:fill="FFFFFF"/>
+        <w:spacing w:lineRule="atLeast" w:line="360"/>
+        <w:jc w:val="left"/>
+        <w:rPr>
+          <w:rFonts w:ascii="Calibri" w:hAnsi="Calibri" w:eastAsia="" w:cs="宋体" w:asciiTheme="minorHAnsi" w:cstheme="minorBidi" w:eastAsiaTheme="minorEastAsia" w:hAnsiTheme="minorHAnsi"/>
+          <w:b/>
+          <w:b/>
+          <w:bCs/>
+          <w:color w:val="00000A"/>
+          <w:sz w:val="32"/>
+          <w:szCs w:val="32"/>
+          <w:lang w:val="en-US" w:eastAsia="zh-CN" w:bidi="ar-SA"/>
+        </w:rPr>
+      </w:pPr>
+      <w:r>
+        <w:rPr>
+          <w:rFonts w:eastAsia="" w:cs="宋体" w:cstheme="minorBidi" w:eastAsiaTheme="minorEastAsia"/>
+          <w:b/>
+          <w:bCs/>
+          <w:color w:val="00000A"/>
+          <w:sz w:val="32"/>
+          <w:szCs w:val="32"/>
+          <w:lang w:val="en-US" w:eastAsia="zh-CN" w:bidi="ar-SA"/>
+        </w:rPr>
+        <w:t>4.</w:t>
+      </w:r>
+      <w:r>
+        <w:rPr>
+          <w:rFonts w:ascii="Calibri" w:hAnsi="Calibri" w:cs="宋体" w:asciiTheme="minorHAnsi" w:cstheme="minorBidi" w:eastAsiaTheme="minorEastAsia" w:hAnsiTheme="minorHAnsi"/>
+          <w:b/>
+          <w:bCs/>
+          <w:color w:val="00000A"/>
+          <w:sz w:val="32"/>
+          <w:szCs w:val="32"/>
+          <w:lang w:val="en-US" w:eastAsia="zh-CN" w:bidi="ar-SA"/>
+        </w:rPr>
+        <w:t>权限</w:t>
+      </w:r>
+    </w:p>
+    <w:p>
+      <w:pPr>
+        <w:pStyle w:val="Normal"/>
+        <w:widowControl/>
+        <w:shd w:val="clear" w:color="auto" w:fill="FFFFFF"/>
+        <w:spacing w:lineRule="atLeast" w:line="360"/>
+        <w:jc w:val="left"/>
+        <w:rPr>
+          <w:rFonts w:ascii="Calibri" w:hAnsi="Calibri" w:eastAsia="" w:cs="宋体" w:asciiTheme="minorHAnsi" w:cstheme="minorBidi" w:eastAsiaTheme="minorEastAsia" w:hAnsiTheme="minorHAnsi"/>
+          <w:b/>
+          <w:b/>
+          <w:bCs/>
+          <w:color w:val="00000A"/>
+          <w:sz w:val="32"/>
+          <w:szCs w:val="32"/>
+          <w:lang w:val="en-US" w:eastAsia="zh-CN" w:bidi="ar-SA"/>
+        </w:rPr>
+      </w:pPr>
+      <w:r>
+        <w:rPr>
+          <w:rFonts w:eastAsia="" w:cs="宋体" w:cstheme="minorBidi" w:eastAsiaTheme="minorEastAsia"/>
+          <w:b/>
+          <w:bCs/>
+          <w:color w:val="00000A"/>
+          <w:sz w:val="32"/>
+          <w:szCs w:val="32"/>
+          <w:lang w:val="en-US" w:eastAsia="zh-CN" w:bidi="ar-SA"/>
+        </w:rPr>
+      </w:r>
+    </w:p>
+    <w:p>
+      <w:pPr>
+        <w:pStyle w:val="Normal"/>
+        <w:widowControl/>
+        <w:shd w:val="clear" w:color="auto" w:fill="FFFFFF"/>
+        <w:spacing w:lineRule="atLeast" w:line="360"/>
+        <w:jc w:val="left"/>
+        <w:rPr>
+          <w:rFonts w:ascii="Calibri" w:hAnsi="Calibri" w:eastAsia="" w:cs="宋体" w:asciiTheme="minorHAnsi" w:cstheme="minorBidi" w:eastAsiaTheme="minorEastAsia" w:hAnsiTheme="minorHAnsi"/>
+          <w:b w:val="false"/>
+          <w:b w:val="false"/>
+          <w:bCs w:val="false"/>
+          <w:color w:val="00000A"/>
+          <w:sz w:val="21"/>
+          <w:szCs w:val="22"/>
+          <w:lang w:val="en-US" w:eastAsia="zh-CN" w:bidi="ar-SA"/>
+        </w:rPr>
+      </w:pPr>
+      <w:r>
+        <w:rPr>
+          <w:rFonts w:ascii="Calibri" w:hAnsi="Calibri" w:cs="宋体" w:asciiTheme="minorHAnsi" w:cstheme="minorBidi" w:eastAsiaTheme="minorEastAsia" w:hAnsiTheme="minorHAnsi"/>
+          <w:b w:val="false"/>
+          <w:bCs w:val="false"/>
+          <w:color w:val="00000A"/>
+          <w:sz w:val="21"/>
+          <w:szCs w:val="22"/>
+          <w:lang w:val="en-US" w:eastAsia="zh-CN" w:bidi="ar-SA"/>
+        </w:rPr>
+        <w:t>庄的权限</w:t>
+      </w:r>
+    </w:p>
+    <w:p>
+      <w:pPr>
+        <w:pStyle w:val="Normal"/>
+        <w:widowControl/>
+        <w:shd w:val="clear" w:color="auto" w:fill="FFFFFF"/>
+        <w:spacing w:lineRule="atLeast" w:line="360"/>
+        <w:jc w:val="left"/>
+        <w:rPr>
+          <w:rFonts w:ascii="Calibri" w:hAnsi="Calibri" w:eastAsia="" w:cs="宋体" w:asciiTheme="minorHAnsi" w:cstheme="minorBidi" w:eastAsiaTheme="minorEastAsia" w:hAnsiTheme="minorHAnsi"/>
+          <w:b w:val="false"/>
+          <w:b w:val="false"/>
+          <w:bCs w:val="false"/>
+          <w:color w:val="00000A"/>
+          <w:sz w:val="21"/>
+          <w:szCs w:val="22"/>
+          <w:lang w:val="en-US" w:eastAsia="zh-CN" w:bidi="ar-SA"/>
+        </w:rPr>
+      </w:pPr>
+      <w:r>
+        <w:rPr>
+          <w:rFonts w:eastAsia="" w:cs="宋体" w:cstheme="minorBidi" w:eastAsiaTheme="minorEastAsia"/>
+          <w:b w:val="false"/>
+          <w:bCs w:val="false"/>
+          <w:color w:val="00000A"/>
+          <w:sz w:val="21"/>
+          <w:szCs w:val="22"/>
+          <w:lang w:val="en-US" w:eastAsia="zh-CN" w:bidi="ar-SA"/>
+        </w:rPr>
+      </w:r>
+    </w:p>
+    <w:p>
+      <w:pPr>
         <w:pStyle w:val="2"/>
         <w:numPr>
           <w:ilvl w:val="0"/>
@@ -3145,6 +4430,149 @@
     </w:p>
     <w:p>
       <w:pPr>
+        <w:pStyle w:val="Normal"/>
+        <w:rPr/>
+      </w:pPr>
+      <w:r>
+        <w:rPr/>
+      </w:r>
+    </w:p>
+    <w:p>
+      <w:pPr>
+        <w:pStyle w:val="Normal"/>
+        <w:widowControl/>
+        <w:shd w:val="clear" w:color="auto" w:fill="FFFFFF"/>
+        <w:spacing w:lineRule="atLeast" w:line="360"/>
+        <w:jc w:val="left"/>
+        <w:rPr>
+          <w:rFonts w:ascii="Calibri" w:hAnsi="Calibri" w:eastAsia="" w:cs="宋体" w:asciiTheme="minorHAnsi" w:cstheme="minorBidi" w:eastAsiaTheme="minorEastAsia" w:hAnsiTheme="minorHAnsi"/>
+          <w:b/>
+          <w:b/>
+          <w:bCs/>
+          <w:color w:val="00000A"/>
+          <w:sz w:val="32"/>
+          <w:szCs w:val="32"/>
+          <w:lang w:val="en-US" w:eastAsia="zh-CN" w:bidi="ar-SA"/>
+        </w:rPr>
+      </w:pPr>
+      <w:r>
+        <w:rPr>
+          <w:rFonts w:eastAsia="" w:cs="宋体" w:cstheme="minorBidi" w:eastAsiaTheme="minorEastAsia"/>
+          <w:b/>
+          <w:bCs/>
+          <w:color w:val="00000A"/>
+          <w:sz w:val="32"/>
+          <w:szCs w:val="32"/>
+          <w:lang w:val="en-US" w:eastAsia="zh-CN" w:bidi="ar-SA"/>
+        </w:rPr>
+        <w:t>4.</w:t>
+      </w:r>
+      <w:r>
+        <w:rPr>
+          <w:rFonts w:ascii="Calibri" w:hAnsi="Calibri" w:cs="宋体" w:asciiTheme="minorHAnsi" w:cstheme="minorBidi" w:eastAsiaTheme="minorEastAsia" w:hAnsiTheme="minorHAnsi"/>
+          <w:b/>
+          <w:bCs/>
+          <w:color w:val="00000A"/>
+          <w:sz w:val="32"/>
+          <w:szCs w:val="32"/>
+          <w:lang w:val="en-US" w:eastAsia="zh-CN" w:bidi="ar-SA"/>
+        </w:rPr>
+        <w:t>权限</w:t>
+      </w:r>
+    </w:p>
+    <w:p>
+      <w:pPr>
+        <w:pStyle w:val="Normal"/>
+        <w:widowControl/>
+        <w:shd w:val="clear" w:color="auto" w:fill="FFFFFF"/>
+        <w:spacing w:lineRule="atLeast" w:line="360"/>
+        <w:jc w:val="left"/>
+        <w:rPr>
+          <w:rFonts w:ascii="Calibri" w:hAnsi="Calibri" w:eastAsia="" w:cs="宋体" w:asciiTheme="minorHAnsi" w:cstheme="minorBidi" w:eastAsiaTheme="minorEastAsia" w:hAnsiTheme="minorHAnsi"/>
+          <w:b/>
+          <w:b/>
+          <w:bCs/>
+          <w:color w:val="00000A"/>
+          <w:sz w:val="32"/>
+          <w:szCs w:val="32"/>
+          <w:lang w:val="en-US" w:eastAsia="zh-CN" w:bidi="ar-SA"/>
+        </w:rPr>
+      </w:pPr>
+      <w:r>
+        <w:rPr>
+          <w:rFonts w:eastAsia="" w:cs="宋体" w:cstheme="minorBidi" w:eastAsiaTheme="minorEastAsia"/>
+          <w:b/>
+          <w:bCs/>
+          <w:color w:val="00000A"/>
+          <w:sz w:val="32"/>
+          <w:szCs w:val="32"/>
+          <w:lang w:val="en-US" w:eastAsia="zh-CN" w:bidi="ar-SA"/>
+        </w:rPr>
+      </w:r>
+    </w:p>
+    <w:p>
+      <w:pPr>
+        <w:pStyle w:val="Normal"/>
+        <w:widowControl/>
+        <w:shd w:val="clear" w:color="auto" w:fill="FFFFFF"/>
+        <w:spacing w:lineRule="atLeast" w:line="360"/>
+        <w:jc w:val="left"/>
+        <w:rPr>
+          <w:rFonts w:ascii="Calibri" w:hAnsi="Calibri" w:eastAsia="" w:cs="宋体" w:asciiTheme="minorHAnsi" w:cstheme="minorBidi" w:eastAsiaTheme="minorEastAsia" w:hAnsiTheme="minorHAnsi"/>
+          <w:b w:val="false"/>
+          <w:b w:val="false"/>
+          <w:bCs w:val="false"/>
+          <w:color w:val="00000A"/>
+          <w:sz w:val="21"/>
+          <w:szCs w:val="22"/>
+          <w:lang w:val="en-US" w:eastAsia="zh-CN" w:bidi="ar-SA"/>
+        </w:rPr>
+      </w:pPr>
+      <w:r>
+        <w:rPr>
+          <w:rFonts w:ascii="Calibri" w:hAnsi="Calibri" w:cs="宋体" w:asciiTheme="minorHAnsi" w:cstheme="minorBidi" w:eastAsiaTheme="minorEastAsia" w:hAnsiTheme="minorHAnsi"/>
+          <w:b w:val="false"/>
+          <w:bCs w:val="false"/>
+          <w:color w:val="00000A"/>
+          <w:sz w:val="21"/>
+          <w:szCs w:val="22"/>
+          <w:lang w:val="en-US" w:eastAsia="zh-CN" w:bidi="ar-SA"/>
+        </w:rPr>
+        <w:t>庄的权限</w:t>
+      </w:r>
+    </w:p>
+    <w:p>
+      <w:pPr>
+        <w:pStyle w:val="Normal"/>
+        <w:widowControl/>
+        <w:shd w:val="clear" w:color="auto" w:fill="FFFFFF"/>
+        <w:spacing w:lineRule="atLeast" w:line="360"/>
+        <w:jc w:val="left"/>
+        <w:rPr>
+          <w:rFonts w:ascii="Calibri" w:hAnsi="Calibri" w:eastAsia="" w:cs="宋体" w:asciiTheme="minorHAnsi" w:cstheme="minorBidi" w:eastAsiaTheme="minorEastAsia" w:hAnsiTheme="minorHAnsi"/>
+          <w:b w:val="false"/>
+          <w:b w:val="false"/>
+          <w:bCs w:val="false"/>
+          <w:color w:val="00000A"/>
+          <w:sz w:val="21"/>
+          <w:szCs w:val="22"/>
+          <w:lang w:val="en-US" w:eastAsia="zh-CN" w:bidi="ar-SA"/>
+        </w:rPr>
+      </w:pPr>
+      <w:r>
+        <w:rPr>
+          <w:rFonts w:eastAsia="" w:cs="宋体" w:cstheme="minorBidi" w:eastAsiaTheme="minorEastAsia"/>
+          <w:b w:val="false"/>
+          <w:bCs w:val="false"/>
+          <w:color w:val="00000A"/>
+          <w:sz w:val="21"/>
+          <w:szCs w:val="22"/>
+          <w:lang w:val="en-US" w:eastAsia="zh-CN" w:bidi="ar-SA"/>
+        </w:rPr>
+      </w:r>
+    </w:p>
+    <w:p>
+      <w:pPr>
         <w:pStyle w:val="2"/>
         <w:numPr>
           <w:ilvl w:val="0"/>
@@ -3440,6 +4868,179 @@
     </w:p>
     <w:p>
       <w:pPr>
+        <w:pStyle w:val="Normal"/>
+        <w:rPr/>
+      </w:pPr>
+      <w:r>
+        <w:rPr/>
+      </w:r>
+    </w:p>
+    <w:p>
+      <w:pPr>
+        <w:pStyle w:val="Normal"/>
+        <w:widowControl/>
+        <w:shd w:val="clear" w:color="auto" w:fill="FFFFFF"/>
+        <w:spacing w:lineRule="atLeast" w:line="360"/>
+        <w:jc w:val="left"/>
+        <w:rPr>
+          <w:rFonts w:ascii="Calibri" w:hAnsi="Calibri" w:eastAsia="" w:cs="宋体" w:asciiTheme="minorHAnsi" w:cstheme="minorBidi" w:eastAsiaTheme="minorEastAsia" w:hAnsiTheme="minorHAnsi"/>
+          <w:b/>
+          <w:b/>
+          <w:bCs/>
+          <w:color w:val="00000A"/>
+          <w:sz w:val="32"/>
+          <w:szCs w:val="32"/>
+          <w:lang w:val="en-US" w:eastAsia="zh-CN" w:bidi="ar-SA"/>
+        </w:rPr>
+      </w:pPr>
+      <w:r>
+        <w:rPr>
+          <w:rFonts w:eastAsia="" w:cs="宋体" w:cstheme="minorBidi" w:eastAsiaTheme="minorEastAsia"/>
+          <w:b/>
+          <w:bCs/>
+          <w:color w:val="00000A"/>
+          <w:sz w:val="32"/>
+          <w:szCs w:val="32"/>
+          <w:lang w:val="en-US" w:eastAsia="zh-CN" w:bidi="ar-SA"/>
+        </w:rPr>
+        <w:t>4.</w:t>
+      </w:r>
+      <w:r>
+        <w:rPr>
+          <w:rFonts w:ascii="Calibri" w:hAnsi="Calibri" w:cs="宋体" w:asciiTheme="minorHAnsi" w:cstheme="minorBidi" w:eastAsiaTheme="minorEastAsia" w:hAnsiTheme="minorHAnsi"/>
+          <w:b/>
+          <w:bCs/>
+          <w:color w:val="00000A"/>
+          <w:sz w:val="32"/>
+          <w:szCs w:val="32"/>
+          <w:lang w:val="en-US" w:eastAsia="zh-CN" w:bidi="ar-SA"/>
+        </w:rPr>
+        <w:t>权限</w:t>
+      </w:r>
+    </w:p>
+    <w:p>
+      <w:pPr>
+        <w:pStyle w:val="Normal"/>
+        <w:widowControl/>
+        <w:shd w:val="clear" w:color="auto" w:fill="FFFFFF"/>
+        <w:spacing w:lineRule="atLeast" w:line="360"/>
+        <w:jc w:val="left"/>
+        <w:rPr>
+          <w:rFonts w:ascii="Calibri" w:hAnsi="Calibri" w:eastAsia="" w:cs="宋体" w:asciiTheme="minorHAnsi" w:cstheme="minorBidi" w:eastAsiaTheme="minorEastAsia" w:hAnsiTheme="minorHAnsi"/>
+          <w:b/>
+          <w:b/>
+          <w:bCs/>
+          <w:color w:val="00000A"/>
+          <w:sz w:val="32"/>
+          <w:szCs w:val="32"/>
+          <w:lang w:val="en-US" w:eastAsia="zh-CN" w:bidi="ar-SA"/>
+        </w:rPr>
+      </w:pPr>
+      <w:r>
+        <w:rPr>
+          <w:rFonts w:eastAsia="" w:cs="宋体" w:cstheme="minorBidi" w:eastAsiaTheme="minorEastAsia"/>
+          <w:b/>
+          <w:bCs/>
+          <w:color w:val="00000A"/>
+          <w:sz w:val="32"/>
+          <w:szCs w:val="32"/>
+          <w:lang w:val="en-US" w:eastAsia="zh-CN" w:bidi="ar-SA"/>
+        </w:rPr>
+      </w:r>
+    </w:p>
+    <w:p>
+      <w:pPr>
+        <w:pStyle w:val="Normal"/>
+        <w:widowControl/>
+        <w:shd w:val="clear" w:color="auto" w:fill="FFFFFF"/>
+        <w:spacing w:lineRule="atLeast" w:line="360"/>
+        <w:jc w:val="left"/>
+        <w:rPr>
+          <w:rFonts w:ascii="Calibri" w:hAnsi="Calibri" w:eastAsia="" w:cs="宋体" w:asciiTheme="minorHAnsi" w:cstheme="minorBidi" w:eastAsiaTheme="minorEastAsia" w:hAnsiTheme="minorHAnsi"/>
+          <w:b w:val="false"/>
+          <w:b w:val="false"/>
+          <w:bCs w:val="false"/>
+          <w:color w:val="00000A"/>
+          <w:sz w:val="21"/>
+          <w:szCs w:val="22"/>
+          <w:lang w:val="en-US" w:eastAsia="zh-CN" w:bidi="ar-SA"/>
+        </w:rPr>
+      </w:pPr>
+      <w:r>
+        <w:rPr>
+          <w:rFonts w:ascii="Calibri" w:hAnsi="Calibri" w:cs="宋体" w:asciiTheme="minorHAnsi" w:cstheme="minorBidi" w:eastAsiaTheme="minorEastAsia" w:hAnsiTheme="minorHAnsi"/>
+          <w:b w:val="false"/>
+          <w:bCs w:val="false"/>
+          <w:color w:val="00000A"/>
+          <w:sz w:val="21"/>
+          <w:szCs w:val="22"/>
+          <w:lang w:val="en-US" w:eastAsia="zh-CN" w:bidi="ar-SA"/>
+        </w:rPr>
+        <w:t>庄的权限</w:t>
+      </w:r>
+    </w:p>
+    <w:p>
+      <w:pPr>
+        <w:pStyle w:val="Normal"/>
+        <w:widowControl/>
+        <w:shd w:val="clear" w:color="auto" w:fill="FFFFFF"/>
+        <w:spacing w:lineRule="atLeast" w:line="360"/>
+        <w:jc w:val="left"/>
+        <w:rPr>
+          <w:rFonts w:ascii="Calibri" w:hAnsi="Calibri" w:eastAsia="" w:cs="宋体" w:asciiTheme="minorHAnsi" w:cstheme="minorBidi" w:eastAsiaTheme="minorEastAsia" w:hAnsiTheme="minorHAnsi"/>
+          <w:b w:val="false"/>
+          <w:b w:val="false"/>
+          <w:bCs w:val="false"/>
+          <w:color w:val="00000A"/>
+          <w:sz w:val="21"/>
+          <w:szCs w:val="22"/>
+          <w:lang w:val="en-US" w:eastAsia="zh-CN" w:bidi="ar-SA"/>
+        </w:rPr>
+      </w:pPr>
+      <w:r>
+        <w:rPr>
+          <w:rFonts w:eastAsia="" w:cs="宋体" w:cstheme="minorBidi" w:eastAsiaTheme="minorEastAsia"/>
+          <w:b w:val="false"/>
+          <w:bCs w:val="false"/>
+          <w:color w:val="00000A"/>
+          <w:sz w:val="21"/>
+          <w:szCs w:val="22"/>
+          <w:lang w:val="en-US" w:eastAsia="zh-CN" w:bidi="ar-SA"/>
+        </w:rPr>
+      </w:r>
+    </w:p>
+    <w:p>
+      <w:pPr>
+        <w:pStyle w:val="Normal"/>
+        <w:widowControl/>
+        <w:shd w:val="clear" w:color="auto" w:fill="FFFFFF"/>
+        <w:spacing w:lineRule="atLeast" w:line="360"/>
+        <w:jc w:val="left"/>
+        <w:rPr>
+          <w:rFonts w:ascii="Calibri" w:hAnsi="Calibri" w:eastAsia="" w:cs="宋体" w:asciiTheme="minorHAnsi" w:cstheme="minorBidi" w:eastAsiaTheme="minorEastAsia" w:hAnsiTheme="minorHAnsi"/>
+          <w:b w:val="false"/>
+          <w:b w:val="false"/>
+          <w:bCs w:val="false"/>
+          <w:color w:val="00000A"/>
+          <w:sz w:val="21"/>
+          <w:szCs w:val="22"/>
+          <w:lang w:val="en-US" w:eastAsia="zh-CN" w:bidi="ar-SA"/>
+        </w:rPr>
+      </w:pPr>
+      <w:r>
+        <w:rPr>
+          <w:rFonts w:eastAsia="" w:cs="宋体" w:cstheme="minorBidi" w:eastAsiaTheme="minorEastAsia"/>
+          <w:b w:val="false"/>
+          <w:bCs w:val="false"/>
+          <w:color w:val="00000A"/>
+          <w:sz w:val="21"/>
+          <w:szCs w:val="22"/>
+          <w:lang w:val="en-US" w:eastAsia="zh-CN" w:bidi="ar-SA"/>
+        </w:rPr>
+      </w:r>
+    </w:p>
+    <w:p>
+      <w:pPr>
         <w:pStyle w:val="2"/>
         <w:numPr>
           <w:ilvl w:val="0"/>
@@ -3735,6 +5336,119 @@
     </w:p>
     <w:p>
       <w:pPr>
+        <w:pStyle w:val="Normal"/>
+        <w:rPr/>
+      </w:pPr>
+      <w:r>
+        <w:rPr/>
+      </w:r>
+    </w:p>
+    <w:p>
+      <w:pPr>
+        <w:pStyle w:val="Normal"/>
+        <w:widowControl/>
+        <w:shd w:val="clear" w:color="auto" w:fill="FFFFFF"/>
+        <w:spacing w:lineRule="atLeast" w:line="360"/>
+        <w:jc w:val="left"/>
+        <w:rPr>
+          <w:rFonts w:ascii="Calibri" w:hAnsi="Calibri" w:eastAsia="" w:cs="宋体" w:asciiTheme="minorHAnsi" w:cstheme="minorBidi" w:eastAsiaTheme="minorEastAsia" w:hAnsiTheme="minorHAnsi"/>
+          <w:b/>
+          <w:b/>
+          <w:bCs/>
+          <w:color w:val="00000A"/>
+          <w:sz w:val="32"/>
+          <w:szCs w:val="32"/>
+          <w:lang w:val="en-US" w:eastAsia="zh-CN" w:bidi="ar-SA"/>
+        </w:rPr>
+      </w:pPr>
+      <w:r>
+        <w:rPr>
+          <w:rFonts w:eastAsia="" w:cs="宋体" w:cstheme="minorBidi" w:eastAsiaTheme="minorEastAsia"/>
+          <w:b/>
+          <w:bCs/>
+          <w:color w:val="00000A"/>
+          <w:sz w:val="32"/>
+          <w:szCs w:val="32"/>
+          <w:lang w:val="en-US" w:eastAsia="zh-CN" w:bidi="ar-SA"/>
+        </w:rPr>
+        <w:t>4.</w:t>
+      </w:r>
+      <w:r>
+        <w:rPr>
+          <w:rFonts w:ascii="Calibri" w:hAnsi="Calibri" w:cs="宋体" w:asciiTheme="minorHAnsi" w:cstheme="minorBidi" w:eastAsiaTheme="minorEastAsia" w:hAnsiTheme="minorHAnsi"/>
+          <w:b/>
+          <w:bCs/>
+          <w:color w:val="00000A"/>
+          <w:sz w:val="32"/>
+          <w:szCs w:val="32"/>
+          <w:lang w:val="en-US" w:eastAsia="zh-CN" w:bidi="ar-SA"/>
+        </w:rPr>
+        <w:t>权限</w:t>
+      </w:r>
+    </w:p>
+    <w:p>
+      <w:pPr>
+        <w:pStyle w:val="Normal"/>
+        <w:widowControl/>
+        <w:shd w:val="clear" w:color="auto" w:fill="FFFFFF"/>
+        <w:spacing w:lineRule="atLeast" w:line="360"/>
+        <w:jc w:val="left"/>
+        <w:rPr>
+          <w:rFonts w:ascii="Calibri" w:hAnsi="Calibri" w:eastAsia="" w:cs="宋体" w:asciiTheme="minorHAnsi" w:cstheme="minorBidi" w:eastAsiaTheme="minorEastAsia" w:hAnsiTheme="minorHAnsi"/>
+          <w:b/>
+          <w:b/>
+          <w:bCs/>
+          <w:color w:val="00000A"/>
+          <w:sz w:val="32"/>
+          <w:szCs w:val="32"/>
+          <w:lang w:val="en-US" w:eastAsia="zh-CN" w:bidi="ar-SA"/>
+        </w:rPr>
+      </w:pPr>
+      <w:r>
+        <w:rPr>
+          <w:rFonts w:eastAsia="" w:cs="宋体" w:cstheme="minorBidi" w:eastAsiaTheme="minorEastAsia"/>
+          <w:b/>
+          <w:bCs/>
+          <w:color w:val="00000A"/>
+          <w:sz w:val="32"/>
+          <w:szCs w:val="32"/>
+          <w:lang w:val="en-US" w:eastAsia="zh-CN" w:bidi="ar-SA"/>
+        </w:rPr>
+      </w:r>
+    </w:p>
+    <w:p>
+      <w:pPr>
+        <w:pStyle w:val="Normal"/>
+        <w:widowControl/>
+        <w:shd w:val="clear" w:color="auto" w:fill="FFFFFF"/>
+        <w:spacing w:lineRule="atLeast" w:line="360"/>
+        <w:jc w:val="left"/>
+        <w:rPr>
+          <w:rFonts w:ascii="Calibri" w:hAnsi="Calibri" w:eastAsia="" w:cs="宋体" w:asciiTheme="minorHAnsi" w:cstheme="minorBidi" w:eastAsiaTheme="minorEastAsia" w:hAnsiTheme="minorHAnsi"/>
+          <w:b w:val="false"/>
+          <w:b w:val="false"/>
+          <w:bCs w:val="false"/>
+          <w:color w:val="00000A"/>
+          <w:sz w:val="21"/>
+          <w:szCs w:val="22"/>
+          <w:lang w:val="en-US" w:eastAsia="zh-CN" w:bidi="ar-SA"/>
+        </w:rPr>
+      </w:pPr>
+      <w:r>
+        <w:rPr>
+          <w:rFonts w:ascii="Calibri" w:hAnsi="Calibri" w:cs="宋体" w:asciiTheme="minorHAnsi" w:cstheme="minorBidi" w:eastAsiaTheme="minorEastAsia" w:hAnsiTheme="minorHAnsi"/>
+          <w:b w:val="false"/>
+          <w:bCs w:val="false"/>
+          <w:color w:val="00000A"/>
+          <w:sz w:val="21"/>
+          <w:szCs w:val="22"/>
+          <w:lang w:val="en-US" w:eastAsia="zh-CN" w:bidi="ar-SA"/>
+        </w:rPr>
+        <w:t>庄的权限</w:t>
+      </w:r>
+    </w:p>
+    <w:p>
+      <w:pPr>
         <w:pStyle w:val="2"/>
         <w:numPr>
           <w:ilvl w:val="0"/>
@@ -4030,6 +5744,149 @@
     </w:p>
     <w:p>
       <w:pPr>
+        <w:pStyle w:val="Normal"/>
+        <w:rPr/>
+      </w:pPr>
+      <w:r>
+        <w:rPr/>
+      </w:r>
+    </w:p>
+    <w:p>
+      <w:pPr>
+        <w:pStyle w:val="Normal"/>
+        <w:widowControl/>
+        <w:shd w:val="clear" w:color="auto" w:fill="FFFFFF"/>
+        <w:spacing w:lineRule="atLeast" w:line="360"/>
+        <w:jc w:val="left"/>
+        <w:rPr>
+          <w:rFonts w:ascii="Calibri" w:hAnsi="Calibri" w:eastAsia="" w:cs="宋体" w:asciiTheme="minorHAnsi" w:cstheme="minorBidi" w:eastAsiaTheme="minorEastAsia" w:hAnsiTheme="minorHAnsi"/>
+          <w:b/>
+          <w:b/>
+          <w:bCs/>
+          <w:color w:val="00000A"/>
+          <w:sz w:val="32"/>
+          <w:szCs w:val="32"/>
+          <w:lang w:val="en-US" w:eastAsia="zh-CN" w:bidi="ar-SA"/>
+        </w:rPr>
+      </w:pPr>
+      <w:r>
+        <w:rPr>
+          <w:rFonts w:eastAsia="" w:cs="宋体" w:cstheme="minorBidi" w:eastAsiaTheme="minorEastAsia"/>
+          <w:b/>
+          <w:bCs/>
+          <w:color w:val="00000A"/>
+          <w:sz w:val="32"/>
+          <w:szCs w:val="32"/>
+          <w:lang w:val="en-US" w:eastAsia="zh-CN" w:bidi="ar-SA"/>
+        </w:rPr>
+        <w:t>4.</w:t>
+      </w:r>
+      <w:r>
+        <w:rPr>
+          <w:rFonts w:ascii="Calibri" w:hAnsi="Calibri" w:cs="宋体" w:asciiTheme="minorHAnsi" w:cstheme="minorBidi" w:eastAsiaTheme="minorEastAsia" w:hAnsiTheme="minorHAnsi"/>
+          <w:b/>
+          <w:bCs/>
+          <w:color w:val="00000A"/>
+          <w:sz w:val="32"/>
+          <w:szCs w:val="32"/>
+          <w:lang w:val="en-US" w:eastAsia="zh-CN" w:bidi="ar-SA"/>
+        </w:rPr>
+        <w:t>权限</w:t>
+      </w:r>
+    </w:p>
+    <w:p>
+      <w:pPr>
+        <w:pStyle w:val="Normal"/>
+        <w:widowControl/>
+        <w:shd w:val="clear" w:color="auto" w:fill="FFFFFF"/>
+        <w:spacing w:lineRule="atLeast" w:line="360"/>
+        <w:jc w:val="left"/>
+        <w:rPr>
+          <w:rFonts w:ascii="Calibri" w:hAnsi="Calibri" w:eastAsia="" w:cs="宋体" w:asciiTheme="minorHAnsi" w:cstheme="minorBidi" w:eastAsiaTheme="minorEastAsia" w:hAnsiTheme="minorHAnsi"/>
+          <w:b/>
+          <w:b/>
+          <w:bCs/>
+          <w:color w:val="00000A"/>
+          <w:sz w:val="32"/>
+          <w:szCs w:val="32"/>
+          <w:lang w:val="en-US" w:eastAsia="zh-CN" w:bidi="ar-SA"/>
+        </w:rPr>
+      </w:pPr>
+      <w:r>
+        <w:rPr>
+          <w:rFonts w:eastAsia="" w:cs="宋体" w:cstheme="minorBidi" w:eastAsiaTheme="minorEastAsia"/>
+          <w:b/>
+          <w:bCs/>
+          <w:color w:val="00000A"/>
+          <w:sz w:val="32"/>
+          <w:szCs w:val="32"/>
+          <w:lang w:val="en-US" w:eastAsia="zh-CN" w:bidi="ar-SA"/>
+        </w:rPr>
+      </w:r>
+    </w:p>
+    <w:p>
+      <w:pPr>
+        <w:pStyle w:val="Normal"/>
+        <w:widowControl/>
+        <w:shd w:val="clear" w:color="auto" w:fill="FFFFFF"/>
+        <w:spacing w:lineRule="atLeast" w:line="360"/>
+        <w:jc w:val="left"/>
+        <w:rPr>
+          <w:rFonts w:ascii="Calibri" w:hAnsi="Calibri" w:eastAsia="" w:cs="宋体" w:asciiTheme="minorHAnsi" w:cstheme="minorBidi" w:eastAsiaTheme="minorEastAsia" w:hAnsiTheme="minorHAnsi"/>
+          <w:b w:val="false"/>
+          <w:b w:val="false"/>
+          <w:bCs w:val="false"/>
+          <w:color w:val="00000A"/>
+          <w:sz w:val="21"/>
+          <w:szCs w:val="22"/>
+          <w:lang w:val="en-US" w:eastAsia="zh-CN" w:bidi="ar-SA"/>
+        </w:rPr>
+      </w:pPr>
+      <w:r>
+        <w:rPr>
+          <w:rFonts w:ascii="Calibri" w:hAnsi="Calibri" w:cs="宋体" w:asciiTheme="minorHAnsi" w:cstheme="minorBidi" w:eastAsiaTheme="minorEastAsia" w:hAnsiTheme="minorHAnsi"/>
+          <w:b w:val="false"/>
+          <w:bCs w:val="false"/>
+          <w:color w:val="00000A"/>
+          <w:sz w:val="21"/>
+          <w:szCs w:val="22"/>
+          <w:lang w:val="en-US" w:eastAsia="zh-CN" w:bidi="ar-SA"/>
+        </w:rPr>
+        <w:t>庄的权限</w:t>
+      </w:r>
+    </w:p>
+    <w:p>
+      <w:pPr>
+        <w:pStyle w:val="Normal"/>
+        <w:widowControl/>
+        <w:shd w:val="clear" w:color="auto" w:fill="FFFFFF"/>
+        <w:spacing w:lineRule="atLeast" w:line="360"/>
+        <w:jc w:val="left"/>
+        <w:rPr>
+          <w:rFonts w:ascii="Calibri" w:hAnsi="Calibri" w:eastAsia="" w:cs="宋体" w:asciiTheme="minorHAnsi" w:cstheme="minorBidi" w:eastAsiaTheme="minorEastAsia" w:hAnsiTheme="minorHAnsi"/>
+          <w:b w:val="false"/>
+          <w:b w:val="false"/>
+          <w:bCs w:val="false"/>
+          <w:color w:val="00000A"/>
+          <w:sz w:val="21"/>
+          <w:szCs w:val="22"/>
+          <w:lang w:val="en-US" w:eastAsia="zh-CN" w:bidi="ar-SA"/>
+        </w:rPr>
+      </w:pPr>
+      <w:r>
+        <w:rPr>
+          <w:rFonts w:eastAsia="" w:cs="宋体" w:cstheme="minorBidi" w:eastAsiaTheme="minorEastAsia"/>
+          <w:b w:val="false"/>
+          <w:bCs w:val="false"/>
+          <w:color w:val="00000A"/>
+          <w:sz w:val="21"/>
+          <w:szCs w:val="22"/>
+          <w:lang w:val="en-US" w:eastAsia="zh-CN" w:bidi="ar-SA"/>
+        </w:rPr>
+      </w:r>
+    </w:p>
+    <w:p>
+      <w:pPr>
         <w:pStyle w:val="2"/>
         <w:numPr>
           <w:ilvl w:val="0"/>
@@ -4339,6 +6196,149 @@
     </w:p>
     <w:p>
       <w:pPr>
+        <w:pStyle w:val="Normal"/>
+        <w:rPr/>
+      </w:pPr>
+      <w:r>
+        <w:rPr/>
+      </w:r>
+    </w:p>
+    <w:p>
+      <w:pPr>
+        <w:pStyle w:val="Normal"/>
+        <w:widowControl/>
+        <w:shd w:val="clear" w:color="auto" w:fill="FFFFFF"/>
+        <w:spacing w:lineRule="atLeast" w:line="360"/>
+        <w:jc w:val="left"/>
+        <w:rPr>
+          <w:rFonts w:ascii="Calibri" w:hAnsi="Calibri" w:eastAsia="" w:cs="宋体" w:asciiTheme="minorHAnsi" w:cstheme="minorBidi" w:eastAsiaTheme="minorEastAsia" w:hAnsiTheme="minorHAnsi"/>
+          <w:b/>
+          <w:b/>
+          <w:bCs/>
+          <w:color w:val="00000A"/>
+          <w:sz w:val="32"/>
+          <w:szCs w:val="32"/>
+          <w:lang w:val="en-US" w:eastAsia="zh-CN" w:bidi="ar-SA"/>
+        </w:rPr>
+      </w:pPr>
+      <w:r>
+        <w:rPr>
+          <w:rFonts w:eastAsia="" w:cs="宋体" w:cstheme="minorBidi" w:eastAsiaTheme="minorEastAsia"/>
+          <w:b/>
+          <w:bCs/>
+          <w:color w:val="00000A"/>
+          <w:sz w:val="32"/>
+          <w:szCs w:val="32"/>
+          <w:lang w:val="en-US" w:eastAsia="zh-CN" w:bidi="ar-SA"/>
+        </w:rPr>
+        <w:t>4.</w:t>
+      </w:r>
+      <w:r>
+        <w:rPr>
+          <w:rFonts w:ascii="Calibri" w:hAnsi="Calibri" w:cs="宋体" w:asciiTheme="minorHAnsi" w:cstheme="minorBidi" w:eastAsiaTheme="minorEastAsia" w:hAnsiTheme="minorHAnsi"/>
+          <w:b/>
+          <w:bCs/>
+          <w:color w:val="00000A"/>
+          <w:sz w:val="32"/>
+          <w:szCs w:val="32"/>
+          <w:lang w:val="en-US" w:eastAsia="zh-CN" w:bidi="ar-SA"/>
+        </w:rPr>
+        <w:t>权限</w:t>
+      </w:r>
+    </w:p>
+    <w:p>
+      <w:pPr>
+        <w:pStyle w:val="Normal"/>
+        <w:widowControl/>
+        <w:shd w:val="clear" w:color="auto" w:fill="FFFFFF"/>
+        <w:spacing w:lineRule="atLeast" w:line="360"/>
+        <w:jc w:val="left"/>
+        <w:rPr>
+          <w:rFonts w:ascii="Calibri" w:hAnsi="Calibri" w:eastAsia="" w:cs="宋体" w:asciiTheme="minorHAnsi" w:cstheme="minorBidi" w:eastAsiaTheme="minorEastAsia" w:hAnsiTheme="minorHAnsi"/>
+          <w:b/>
+          <w:b/>
+          <w:bCs/>
+          <w:color w:val="00000A"/>
+          <w:sz w:val="32"/>
+          <w:szCs w:val="32"/>
+          <w:lang w:val="en-US" w:eastAsia="zh-CN" w:bidi="ar-SA"/>
+        </w:rPr>
+      </w:pPr>
+      <w:r>
+        <w:rPr>
+          <w:rFonts w:eastAsia="" w:cs="宋体" w:cstheme="minorBidi" w:eastAsiaTheme="minorEastAsia"/>
+          <w:b/>
+          <w:bCs/>
+          <w:color w:val="00000A"/>
+          <w:sz w:val="32"/>
+          <w:szCs w:val="32"/>
+          <w:lang w:val="en-US" w:eastAsia="zh-CN" w:bidi="ar-SA"/>
+        </w:rPr>
+      </w:r>
+    </w:p>
+    <w:p>
+      <w:pPr>
+        <w:pStyle w:val="Normal"/>
+        <w:widowControl/>
+        <w:shd w:val="clear" w:color="auto" w:fill="FFFFFF"/>
+        <w:spacing w:lineRule="atLeast" w:line="360"/>
+        <w:jc w:val="left"/>
+        <w:rPr>
+          <w:rFonts w:ascii="Calibri" w:hAnsi="Calibri" w:eastAsia="" w:cs="宋体" w:asciiTheme="minorHAnsi" w:cstheme="minorBidi" w:eastAsiaTheme="minorEastAsia" w:hAnsiTheme="minorHAnsi"/>
+          <w:b w:val="false"/>
+          <w:b w:val="false"/>
+          <w:bCs w:val="false"/>
+          <w:color w:val="00000A"/>
+          <w:sz w:val="21"/>
+          <w:szCs w:val="22"/>
+          <w:lang w:val="en-US" w:eastAsia="zh-CN" w:bidi="ar-SA"/>
+        </w:rPr>
+      </w:pPr>
+      <w:r>
+        <w:rPr>
+          <w:rFonts w:ascii="Calibri" w:hAnsi="Calibri" w:cs="宋体" w:asciiTheme="minorHAnsi" w:cstheme="minorBidi" w:eastAsiaTheme="minorEastAsia" w:hAnsiTheme="minorHAnsi"/>
+          <w:b w:val="false"/>
+          <w:bCs w:val="false"/>
+          <w:color w:val="00000A"/>
+          <w:sz w:val="21"/>
+          <w:szCs w:val="22"/>
+          <w:lang w:val="en-US" w:eastAsia="zh-CN" w:bidi="ar-SA"/>
+        </w:rPr>
+        <w:t>庄的权限</w:t>
+      </w:r>
+    </w:p>
+    <w:p>
+      <w:pPr>
+        <w:pStyle w:val="Normal"/>
+        <w:widowControl/>
+        <w:shd w:val="clear" w:color="auto" w:fill="FFFFFF"/>
+        <w:spacing w:lineRule="atLeast" w:line="360"/>
+        <w:jc w:val="left"/>
+        <w:rPr>
+          <w:rFonts w:ascii="Calibri" w:hAnsi="Calibri" w:eastAsia="" w:cs="宋体" w:asciiTheme="minorHAnsi" w:cstheme="minorBidi" w:eastAsiaTheme="minorEastAsia" w:hAnsiTheme="minorHAnsi"/>
+          <w:b w:val="false"/>
+          <w:b w:val="false"/>
+          <w:bCs w:val="false"/>
+          <w:color w:val="00000A"/>
+          <w:sz w:val="21"/>
+          <w:szCs w:val="22"/>
+          <w:lang w:val="en-US" w:eastAsia="zh-CN" w:bidi="ar-SA"/>
+        </w:rPr>
+      </w:pPr>
+      <w:r>
+        <w:rPr>
+          <w:rFonts w:eastAsia="" w:cs="宋体" w:cstheme="minorBidi" w:eastAsiaTheme="minorEastAsia"/>
+          <w:b w:val="false"/>
+          <w:bCs w:val="false"/>
+          <w:color w:val="00000A"/>
+          <w:sz w:val="21"/>
+          <w:szCs w:val="22"/>
+          <w:lang w:val="en-US" w:eastAsia="zh-CN" w:bidi="ar-SA"/>
+        </w:rPr>
+      </w:r>
+    </w:p>
+    <w:p>
+      <w:pPr>
         <w:pStyle w:val="2"/>
         <w:numPr>
           <w:ilvl w:val="0"/>
@@ -4657,6 +6657,119 @@
     </w:p>
     <w:p>
       <w:pPr>
+        <w:pStyle w:val="Normal"/>
+        <w:widowControl/>
+        <w:shd w:val="clear" w:color="auto" w:fill="FFFFFF"/>
+        <w:spacing w:lineRule="atLeast" w:line="360"/>
+        <w:jc w:val="left"/>
+        <w:rPr>
+          <w:rFonts w:ascii="Calibri" w:hAnsi="Calibri" w:eastAsia="" w:cs="宋体" w:asciiTheme="minorHAnsi" w:cstheme="minorBidi" w:eastAsiaTheme="minorEastAsia" w:hAnsiTheme="minorHAnsi"/>
+          <w:b/>
+          <w:b/>
+          <w:bCs/>
+          <w:color w:val="00000A"/>
+          <w:sz w:val="32"/>
+          <w:szCs w:val="32"/>
+          <w:lang w:val="en-US" w:eastAsia="zh-CN" w:bidi="ar-SA"/>
+        </w:rPr>
+      </w:pPr>
+      <w:r>
+        <w:rPr>
+          <w:rFonts w:eastAsia="" w:cs="宋体" w:cstheme="minorBidi" w:eastAsiaTheme="minorEastAsia"/>
+          <w:b/>
+          <w:bCs/>
+          <w:color w:val="00000A"/>
+          <w:sz w:val="32"/>
+          <w:szCs w:val="32"/>
+          <w:lang w:val="en-US" w:eastAsia="zh-CN" w:bidi="ar-SA"/>
+        </w:rPr>
+        <w:t>4.</w:t>
+      </w:r>
+      <w:r>
+        <w:rPr>
+          <w:rFonts w:ascii="Calibri" w:hAnsi="Calibri" w:cs="宋体" w:asciiTheme="minorHAnsi" w:cstheme="minorBidi" w:eastAsiaTheme="minorEastAsia" w:hAnsiTheme="minorHAnsi"/>
+          <w:b/>
+          <w:bCs/>
+          <w:color w:val="00000A"/>
+          <w:sz w:val="32"/>
+          <w:szCs w:val="32"/>
+          <w:lang w:val="en-US" w:eastAsia="zh-CN" w:bidi="ar-SA"/>
+        </w:rPr>
+        <w:t>权限</w:t>
+      </w:r>
+    </w:p>
+    <w:p>
+      <w:pPr>
+        <w:pStyle w:val="Normal"/>
+        <w:widowControl/>
+        <w:shd w:val="clear" w:color="auto" w:fill="FFFFFF"/>
+        <w:spacing w:lineRule="atLeast" w:line="360"/>
+        <w:jc w:val="left"/>
+        <w:rPr>
+          <w:rFonts w:ascii="Calibri" w:hAnsi="Calibri" w:eastAsia="" w:cs="宋体" w:asciiTheme="minorHAnsi" w:cstheme="minorBidi" w:eastAsiaTheme="minorEastAsia" w:hAnsiTheme="minorHAnsi"/>
+          <w:b/>
+          <w:b/>
+          <w:bCs/>
+          <w:color w:val="00000A"/>
+          <w:sz w:val="32"/>
+          <w:szCs w:val="32"/>
+          <w:lang w:val="en-US" w:eastAsia="zh-CN" w:bidi="ar-SA"/>
+        </w:rPr>
+      </w:pPr>
+      <w:r>
+        <w:rPr>
+          <w:rFonts w:eastAsia="" w:cs="宋体" w:cstheme="minorBidi" w:eastAsiaTheme="minorEastAsia"/>
+          <w:b/>
+          <w:bCs/>
+          <w:color w:val="00000A"/>
+          <w:sz w:val="32"/>
+          <w:szCs w:val="32"/>
+          <w:lang w:val="en-US" w:eastAsia="zh-CN" w:bidi="ar-SA"/>
+        </w:rPr>
+      </w:r>
+    </w:p>
+    <w:p>
+      <w:pPr>
+        <w:pStyle w:val="Normal"/>
+        <w:widowControl/>
+        <w:shd w:val="clear" w:color="auto" w:fill="FFFFFF"/>
+        <w:spacing w:lineRule="atLeast" w:line="360"/>
+        <w:jc w:val="left"/>
+        <w:rPr>
+          <w:rFonts w:ascii="Calibri" w:hAnsi="Calibri" w:eastAsia="" w:cs="宋体" w:asciiTheme="minorHAnsi" w:cstheme="minorBidi" w:eastAsiaTheme="minorEastAsia" w:hAnsiTheme="minorHAnsi"/>
+          <w:b w:val="false"/>
+          <w:b w:val="false"/>
+          <w:bCs w:val="false"/>
+          <w:color w:val="00000A"/>
+          <w:sz w:val="21"/>
+          <w:szCs w:val="22"/>
+          <w:lang w:val="en-US" w:eastAsia="zh-CN" w:bidi="ar-SA"/>
+        </w:rPr>
+      </w:pPr>
+      <w:r>
+        <w:rPr>
+          <w:rFonts w:ascii="Calibri" w:hAnsi="Calibri" w:cs="宋体" w:asciiTheme="minorHAnsi" w:cstheme="minorBidi" w:eastAsiaTheme="minorEastAsia" w:hAnsiTheme="minorHAnsi"/>
+          <w:b w:val="false"/>
+          <w:bCs w:val="false"/>
+          <w:color w:val="00000A"/>
+          <w:sz w:val="21"/>
+          <w:szCs w:val="22"/>
+          <w:lang w:val="en-US" w:eastAsia="zh-CN" w:bidi="ar-SA"/>
+        </w:rPr>
+        <w:t>庄的权限</w:t>
+      </w:r>
+    </w:p>
+    <w:p>
+      <w:pPr>
+        <w:pStyle w:val="Normal"/>
+        <w:rPr/>
+      </w:pPr>
+      <w:r>
+        <w:rPr/>
+      </w:r>
+    </w:p>
+    <w:p>
+      <w:pPr>
         <w:pStyle w:val="2"/>
         <w:numPr>
           <w:ilvl w:val="0"/>
@@ -5195,6 +7308,217 @@
     <w:p>
       <w:pPr>
         <w:pStyle w:val="Normal"/>
+        <w:widowControl/>
+        <w:shd w:val="clear" w:color="auto" w:fill="FFFFFF"/>
+        <w:spacing w:lineRule="atLeast" w:line="360"/>
+        <w:jc w:val="left"/>
+        <w:rPr/>
+      </w:pPr>
+      <w:r>
+        <w:rPr/>
+        <w:t>注意：</w:t>
+      </w:r>
+      <w:r>
+        <w:rPr/>
+        <w:t>oneRoundMaxTotalBet_*</w:t>
+      </w:r>
+      <w:r>
+        <w:rPr/>
+        <w:t>和</w:t>
+      </w:r>
+      <w:r>
+        <w:rPr/>
+        <w:t>minPerBet_*</w:t>
+      </w:r>
+      <w:r>
+        <w:rPr/>
+        <w:t>全部都为非零值</w:t>
+      </w:r>
+    </w:p>
+    <w:p>
+      <w:pPr>
+        <w:pStyle w:val="Normal"/>
+        <w:widowControl/>
+        <w:shd w:val="clear" w:color="auto" w:fill="FFFFFF"/>
+        <w:spacing w:lineRule="atLeast" w:line="360"/>
+        <w:jc w:val="left"/>
+        <w:rPr/>
+      </w:pPr>
+      <w:r>
+        <w:rPr/>
+        <w:t xml:space="preserve">             </w:t>
+      </w:r>
+      <w:r>
+        <w:rPr/>
+        <w:t>Code</w:t>
+      </w:r>
+      <w:r>
+        <w:rPr/>
+        <w:t>和</w:t>
+      </w:r>
+      <w:r>
+        <w:rPr/>
+        <w:t>sys</w:t>
+      </w:r>
+      <w:r>
+        <w:rPr/>
+        <w:t>参数要为已存在的发币账户和币种</w:t>
+      </w:r>
+      <w:r>
+        <w:rPr/>
+        <w:t>，并且</w:t>
+      </w:r>
+      <w:r>
+        <w:rPr>
+          <w:rFonts w:eastAsia="" w:cs="宋体" w:cstheme="minorBidi" w:eastAsiaTheme="minorEastAsia"/>
+          <w:b w:val="false"/>
+          <w:i w:val="false"/>
+          <w:caps w:val="false"/>
+          <w:smallCaps w:val="false"/>
+          <w:color w:val="00000A"/>
+          <w:spacing w:val="0"/>
+          <w:sz w:val="21"/>
+          <w:szCs w:val="22"/>
+          <w:lang w:val="en-US" w:eastAsia="zh-CN" w:bidi="ar-SA"/>
+        </w:rPr>
+        <w:t>minPerBet_*</w:t>
+      </w:r>
+      <w:r>
+        <w:rPr>
+          <w:rFonts w:cs="宋体" w:cstheme="minorBidi" w:eastAsiaTheme="minorEastAsia"/>
+          <w:b w:val="false"/>
+          <w:i w:val="false"/>
+          <w:caps w:val="false"/>
+          <w:smallCaps w:val="false"/>
+          <w:color w:val="00000A"/>
+          <w:spacing w:val="0"/>
+          <w:sz w:val="21"/>
+          <w:szCs w:val="22"/>
+          <w:lang w:val="en-US" w:eastAsia="zh-CN" w:bidi="ar-SA"/>
+        </w:rPr>
+        <w:t>要大于默认最小值</w:t>
+      </w:r>
+    </w:p>
+    <w:p>
+      <w:pPr>
+        <w:pStyle w:val="Normal"/>
+        <w:widowControl/>
+        <w:shd w:val="clear" w:color="auto" w:fill="FFFFFF"/>
+        <w:spacing w:lineRule="atLeast" w:line="360"/>
+        <w:jc w:val="left"/>
+        <w:rPr/>
+      </w:pPr>
+      <w:r>
+        <w:rPr/>
+      </w:r>
+    </w:p>
+    <w:p>
+      <w:pPr>
+        <w:pStyle w:val="Normal"/>
+        <w:widowControl/>
+        <w:shd w:val="clear" w:color="auto" w:fill="FFFFFF"/>
+        <w:spacing w:lineRule="atLeast" w:line="360"/>
+        <w:jc w:val="left"/>
+        <w:rPr>
+          <w:rFonts w:ascii="Calibri" w:hAnsi="Calibri" w:eastAsia="" w:cs="宋体" w:asciiTheme="minorHAnsi" w:cstheme="minorBidi" w:eastAsiaTheme="minorEastAsia" w:hAnsiTheme="minorHAnsi"/>
+          <w:b/>
+          <w:b/>
+          <w:bCs/>
+          <w:color w:val="00000A"/>
+          <w:sz w:val="32"/>
+          <w:szCs w:val="32"/>
+          <w:lang w:val="en-US" w:eastAsia="zh-CN" w:bidi="ar-SA"/>
+        </w:rPr>
+      </w:pPr>
+      <w:r>
+        <w:rPr>
+          <w:rFonts w:eastAsia="" w:cs="宋体" w:cstheme="minorBidi" w:eastAsiaTheme="minorEastAsia"/>
+          <w:b/>
+          <w:bCs/>
+          <w:color w:val="00000A"/>
+          <w:sz w:val="32"/>
+          <w:szCs w:val="32"/>
+          <w:lang w:val="en-US" w:eastAsia="zh-CN" w:bidi="ar-SA"/>
+        </w:rPr>
+        <w:t>4.</w:t>
+      </w:r>
+      <w:r>
+        <w:rPr>
+          <w:rFonts w:ascii="Calibri" w:hAnsi="Calibri" w:cs="宋体" w:asciiTheme="minorHAnsi" w:cstheme="minorBidi" w:eastAsiaTheme="minorEastAsia" w:hAnsiTheme="minorHAnsi"/>
+          <w:b/>
+          <w:bCs/>
+          <w:color w:val="00000A"/>
+          <w:sz w:val="32"/>
+          <w:szCs w:val="32"/>
+          <w:lang w:val="en-US" w:eastAsia="zh-CN" w:bidi="ar-SA"/>
+        </w:rPr>
+        <w:t>权限</w:t>
+      </w:r>
+    </w:p>
+    <w:p>
+      <w:pPr>
+        <w:pStyle w:val="Normal"/>
+        <w:widowControl/>
+        <w:shd w:val="clear" w:color="auto" w:fill="FFFFFF"/>
+        <w:spacing w:lineRule="atLeast" w:line="360"/>
+        <w:jc w:val="left"/>
+        <w:rPr>
+          <w:rFonts w:ascii="Calibri" w:hAnsi="Calibri" w:eastAsia="" w:cs="宋体" w:asciiTheme="minorHAnsi" w:cstheme="minorBidi" w:eastAsiaTheme="minorEastAsia" w:hAnsiTheme="minorHAnsi"/>
+          <w:b/>
+          <w:b/>
+          <w:bCs/>
+          <w:color w:val="00000A"/>
+          <w:sz w:val="32"/>
+          <w:szCs w:val="32"/>
+          <w:lang w:val="en-US" w:eastAsia="zh-CN" w:bidi="ar-SA"/>
+        </w:rPr>
+      </w:pPr>
+      <w:r>
+        <w:rPr>
+          <w:rFonts w:eastAsia="" w:cs="宋体" w:cstheme="minorBidi" w:eastAsiaTheme="minorEastAsia"/>
+          <w:b/>
+          <w:bCs/>
+          <w:color w:val="00000A"/>
+          <w:sz w:val="32"/>
+          <w:szCs w:val="32"/>
+          <w:lang w:val="en-US" w:eastAsia="zh-CN" w:bidi="ar-SA"/>
+        </w:rPr>
+      </w:r>
+    </w:p>
+    <w:p>
+      <w:pPr>
+        <w:pStyle w:val="Normal"/>
+        <w:widowControl/>
+        <w:shd w:val="clear" w:color="auto" w:fill="FFFFFF"/>
+        <w:spacing w:lineRule="atLeast" w:line="360"/>
+        <w:jc w:val="left"/>
+        <w:rPr>
+          <w:rFonts w:ascii="Calibri" w:hAnsi="Calibri" w:eastAsia="" w:cs="宋体" w:asciiTheme="minorHAnsi" w:cstheme="minorBidi" w:eastAsiaTheme="minorEastAsia" w:hAnsiTheme="minorHAnsi"/>
+          <w:b w:val="false"/>
+          <w:b w:val="false"/>
+          <w:bCs w:val="false"/>
+          <w:color w:val="00000A"/>
+          <w:sz w:val="21"/>
+          <w:szCs w:val="22"/>
+          <w:lang w:val="en-US" w:eastAsia="zh-CN" w:bidi="ar-SA"/>
+        </w:rPr>
+      </w:pPr>
+      <w:r>
+        <w:rPr>
+          <w:rFonts w:ascii="Calibri" w:hAnsi="Calibri" w:cs="宋体" w:asciiTheme="minorHAnsi" w:cstheme="minorBidi" w:eastAsiaTheme="minorEastAsia" w:hAnsiTheme="minorHAnsi"/>
+          <w:b w:val="false"/>
+          <w:bCs w:val="false"/>
+          <w:color w:val="00000A"/>
+          <w:sz w:val="21"/>
+          <w:szCs w:val="22"/>
+          <w:lang w:val="en-US" w:eastAsia="zh-CN" w:bidi="ar-SA"/>
+        </w:rPr>
+        <w:t>庄的权限</w:t>
+      </w:r>
+    </w:p>
+    <w:p>
+      <w:pPr>
+        <w:pStyle w:val="Normal"/>
         <w:rPr/>
       </w:pPr>
       <w:r>
@@ -5560,6 +7884,119 @@
     </w:p>
     <w:p>
       <w:pPr>
+        <w:pStyle w:val="Normal"/>
+        <w:widowControl/>
+        <w:shd w:val="clear" w:color="auto" w:fill="FFFFFF"/>
+        <w:spacing w:lineRule="atLeast" w:line="360"/>
+        <w:jc w:val="left"/>
+        <w:rPr>
+          <w:rFonts w:ascii="Calibri" w:hAnsi="Calibri" w:eastAsia="" w:cs="宋体" w:asciiTheme="minorHAnsi" w:cstheme="minorBidi" w:eastAsiaTheme="minorEastAsia" w:hAnsiTheme="minorHAnsi"/>
+          <w:b/>
+          <w:b/>
+          <w:bCs/>
+          <w:color w:val="00000A"/>
+          <w:sz w:val="32"/>
+          <w:szCs w:val="32"/>
+          <w:lang w:val="en-US" w:eastAsia="zh-CN" w:bidi="ar-SA"/>
+        </w:rPr>
+      </w:pPr>
+      <w:r>
+        <w:rPr>
+          <w:rFonts w:eastAsia="" w:cs="宋体" w:cstheme="minorBidi" w:eastAsiaTheme="minorEastAsia"/>
+          <w:b/>
+          <w:bCs/>
+          <w:color w:val="00000A"/>
+          <w:sz w:val="32"/>
+          <w:szCs w:val="32"/>
+          <w:lang w:val="en-US" w:eastAsia="zh-CN" w:bidi="ar-SA"/>
+        </w:rPr>
+        <w:t>4.</w:t>
+      </w:r>
+      <w:r>
+        <w:rPr>
+          <w:rFonts w:ascii="Calibri" w:hAnsi="Calibri" w:cs="宋体" w:asciiTheme="minorHAnsi" w:cstheme="minorBidi" w:eastAsiaTheme="minorEastAsia" w:hAnsiTheme="minorHAnsi"/>
+          <w:b/>
+          <w:bCs/>
+          <w:color w:val="00000A"/>
+          <w:sz w:val="32"/>
+          <w:szCs w:val="32"/>
+          <w:lang w:val="en-US" w:eastAsia="zh-CN" w:bidi="ar-SA"/>
+        </w:rPr>
+        <w:t>权限</w:t>
+      </w:r>
+    </w:p>
+    <w:p>
+      <w:pPr>
+        <w:pStyle w:val="Normal"/>
+        <w:widowControl/>
+        <w:shd w:val="clear" w:color="auto" w:fill="FFFFFF"/>
+        <w:spacing w:lineRule="atLeast" w:line="360"/>
+        <w:jc w:val="left"/>
+        <w:rPr>
+          <w:rFonts w:ascii="Calibri" w:hAnsi="Calibri" w:eastAsia="" w:cs="宋体" w:asciiTheme="minorHAnsi" w:cstheme="minorBidi" w:eastAsiaTheme="minorEastAsia" w:hAnsiTheme="minorHAnsi"/>
+          <w:b/>
+          <w:b/>
+          <w:bCs/>
+          <w:color w:val="00000A"/>
+          <w:sz w:val="32"/>
+          <w:szCs w:val="32"/>
+          <w:lang w:val="en-US" w:eastAsia="zh-CN" w:bidi="ar-SA"/>
+        </w:rPr>
+      </w:pPr>
+      <w:r>
+        <w:rPr>
+          <w:rFonts w:eastAsia="" w:cs="宋体" w:cstheme="minorBidi" w:eastAsiaTheme="minorEastAsia"/>
+          <w:b/>
+          <w:bCs/>
+          <w:color w:val="00000A"/>
+          <w:sz w:val="32"/>
+          <w:szCs w:val="32"/>
+          <w:lang w:val="en-US" w:eastAsia="zh-CN" w:bidi="ar-SA"/>
+        </w:rPr>
+      </w:r>
+    </w:p>
+    <w:p>
+      <w:pPr>
+        <w:pStyle w:val="Normal"/>
+        <w:widowControl/>
+        <w:shd w:val="clear" w:color="auto" w:fill="FFFFFF"/>
+        <w:spacing w:lineRule="atLeast" w:line="360"/>
+        <w:jc w:val="left"/>
+        <w:rPr>
+          <w:rFonts w:ascii="Calibri" w:hAnsi="Calibri" w:eastAsia="" w:cs="宋体" w:asciiTheme="minorHAnsi" w:cstheme="minorBidi" w:eastAsiaTheme="minorEastAsia" w:hAnsiTheme="minorHAnsi"/>
+          <w:b w:val="false"/>
+          <w:b w:val="false"/>
+          <w:bCs w:val="false"/>
+          <w:color w:val="00000A"/>
+          <w:sz w:val="21"/>
+          <w:szCs w:val="22"/>
+          <w:lang w:val="en-US" w:eastAsia="zh-CN" w:bidi="ar-SA"/>
+        </w:rPr>
+      </w:pPr>
+      <w:r>
+        <w:rPr>
+          <w:rFonts w:ascii="Calibri" w:hAnsi="Calibri" w:cs="宋体" w:asciiTheme="minorHAnsi" w:cstheme="minorBidi" w:eastAsiaTheme="minorEastAsia" w:hAnsiTheme="minorHAnsi"/>
+          <w:b w:val="false"/>
+          <w:bCs w:val="false"/>
+          <w:color w:val="00000A"/>
+          <w:sz w:val="21"/>
+          <w:szCs w:val="22"/>
+          <w:lang w:val="en-US" w:eastAsia="zh-CN" w:bidi="ar-SA"/>
+        </w:rPr>
+        <w:t>庄的权限</w:t>
+      </w:r>
+    </w:p>
+    <w:p>
+      <w:pPr>
+        <w:pStyle w:val="Normal"/>
+        <w:rPr/>
+      </w:pPr>
+      <w:r>
+        <w:rPr/>
+      </w:r>
+    </w:p>
+    <w:p>
+      <w:pPr>
         <w:pStyle w:val="2"/>
         <w:numPr>
           <w:ilvl w:val="0"/>
@@ -5910,6 +8347,149 @@
       <w:r>
         <w:rPr/>
         <w:t>每个账户都可以给自己添加别名（别名是唯一的）</w:t>
+      </w:r>
+    </w:p>
+    <w:p>
+      <w:pPr>
+        <w:pStyle w:val="Normal"/>
+        <w:rPr/>
+      </w:pPr>
+      <w:r>
+        <w:rPr/>
+      </w:r>
+    </w:p>
+    <w:p>
+      <w:pPr>
+        <w:pStyle w:val="Normal"/>
+        <w:widowControl/>
+        <w:shd w:val="clear" w:color="auto" w:fill="FFFFFF"/>
+        <w:spacing w:lineRule="atLeast" w:line="360"/>
+        <w:jc w:val="left"/>
+        <w:rPr>
+          <w:rFonts w:ascii="Calibri" w:hAnsi="Calibri" w:eastAsia="" w:cs="宋体" w:asciiTheme="minorHAnsi" w:cstheme="minorBidi" w:eastAsiaTheme="minorEastAsia" w:hAnsiTheme="minorHAnsi"/>
+          <w:b/>
+          <w:b/>
+          <w:bCs/>
+          <w:color w:val="00000A"/>
+          <w:sz w:val="32"/>
+          <w:szCs w:val="32"/>
+          <w:lang w:val="en-US" w:eastAsia="zh-CN" w:bidi="ar-SA"/>
+        </w:rPr>
+      </w:pPr>
+      <w:r>
+        <w:rPr>
+          <w:rFonts w:eastAsia="" w:cs="宋体" w:cstheme="minorBidi" w:eastAsiaTheme="minorEastAsia"/>
+          <w:b/>
+          <w:bCs/>
+          <w:color w:val="00000A"/>
+          <w:sz w:val="32"/>
+          <w:szCs w:val="32"/>
+          <w:lang w:val="en-US" w:eastAsia="zh-CN" w:bidi="ar-SA"/>
+        </w:rPr>
+        <w:t>4.</w:t>
+      </w:r>
+      <w:r>
+        <w:rPr>
+          <w:rFonts w:ascii="Calibri" w:hAnsi="Calibri" w:cs="宋体" w:asciiTheme="minorHAnsi" w:cstheme="minorBidi" w:eastAsiaTheme="minorEastAsia" w:hAnsiTheme="minorHAnsi"/>
+          <w:b/>
+          <w:bCs/>
+          <w:color w:val="00000A"/>
+          <w:sz w:val="32"/>
+          <w:szCs w:val="32"/>
+          <w:lang w:val="en-US" w:eastAsia="zh-CN" w:bidi="ar-SA"/>
+        </w:rPr>
+        <w:t>权限</w:t>
+      </w:r>
+    </w:p>
+    <w:p>
+      <w:pPr>
+        <w:pStyle w:val="Normal"/>
+        <w:widowControl/>
+        <w:shd w:val="clear" w:color="auto" w:fill="FFFFFF"/>
+        <w:spacing w:lineRule="atLeast" w:line="360"/>
+        <w:jc w:val="left"/>
+        <w:rPr>
+          <w:rFonts w:ascii="Calibri" w:hAnsi="Calibri" w:eastAsia="" w:cs="宋体" w:asciiTheme="minorHAnsi" w:cstheme="minorBidi" w:eastAsiaTheme="minorEastAsia" w:hAnsiTheme="minorHAnsi"/>
+          <w:b/>
+          <w:b/>
+          <w:bCs/>
+          <w:color w:val="00000A"/>
+          <w:sz w:val="32"/>
+          <w:szCs w:val="32"/>
+          <w:lang w:val="en-US" w:eastAsia="zh-CN" w:bidi="ar-SA"/>
+        </w:rPr>
+      </w:pPr>
+      <w:r>
+        <w:rPr>
+          <w:rFonts w:eastAsia="" w:cs="宋体" w:cstheme="minorBidi" w:eastAsiaTheme="minorEastAsia"/>
+          <w:b/>
+          <w:bCs/>
+          <w:color w:val="00000A"/>
+          <w:sz w:val="32"/>
+          <w:szCs w:val="32"/>
+          <w:lang w:val="en-US" w:eastAsia="zh-CN" w:bidi="ar-SA"/>
+        </w:rPr>
+      </w:r>
+    </w:p>
+    <w:p>
+      <w:pPr>
+        <w:pStyle w:val="Normal"/>
+        <w:widowControl/>
+        <w:shd w:val="clear" w:color="auto" w:fill="FFFFFF"/>
+        <w:spacing w:lineRule="atLeast" w:line="360"/>
+        <w:jc w:val="left"/>
+        <w:rPr>
+          <w:rFonts w:ascii="Calibri" w:hAnsi="Calibri" w:eastAsia="" w:cs="宋体" w:asciiTheme="minorHAnsi" w:cstheme="minorBidi" w:eastAsiaTheme="minorEastAsia" w:hAnsiTheme="minorHAnsi"/>
+          <w:b w:val="false"/>
+          <w:b w:val="false"/>
+          <w:bCs w:val="false"/>
+          <w:color w:val="00000A"/>
+          <w:sz w:val="21"/>
+          <w:szCs w:val="22"/>
+          <w:lang w:val="en-US" w:eastAsia="zh-CN" w:bidi="ar-SA"/>
+        </w:rPr>
+      </w:pPr>
+      <w:r>
+        <w:rPr>
+          <w:rFonts w:ascii="Calibri" w:hAnsi="Calibri" w:cs="宋体" w:asciiTheme="minorHAnsi" w:cstheme="minorBidi" w:eastAsiaTheme="minorEastAsia" w:hAnsiTheme="minorHAnsi"/>
+          <w:b w:val="false"/>
+          <w:bCs w:val="false"/>
+          <w:color w:val="00000A"/>
+          <w:sz w:val="21"/>
+          <w:szCs w:val="22"/>
+          <w:lang w:val="en-US" w:eastAsia="zh-CN" w:bidi="ar-SA"/>
+        </w:rPr>
+        <w:t>需要增加别名的账户的权限</w:t>
+      </w:r>
+    </w:p>
+    <w:p>
+      <w:pPr>
+        <w:pStyle w:val="Normal"/>
+        <w:widowControl/>
+        <w:shd w:val="clear" w:color="auto" w:fill="FFFFFF"/>
+        <w:spacing w:lineRule="atLeast" w:line="360"/>
+        <w:jc w:val="left"/>
+        <w:rPr>
+          <w:rFonts w:ascii="Calibri" w:hAnsi="Calibri" w:eastAsia="" w:cs="宋体" w:asciiTheme="minorHAnsi" w:cstheme="minorBidi" w:eastAsiaTheme="minorEastAsia" w:hAnsiTheme="minorHAnsi"/>
+          <w:b w:val="false"/>
+          <w:b w:val="false"/>
+          <w:bCs w:val="false"/>
+          <w:color w:val="00000A"/>
+          <w:sz w:val="21"/>
+          <w:szCs w:val="22"/>
+          <w:lang w:val="en-US" w:eastAsia="zh-CN" w:bidi="ar-SA"/>
+        </w:rPr>
+      </w:pPr>
+      <w:r>
+        <w:rPr>
+          <w:rFonts w:eastAsia="" w:cs="宋体" w:cstheme="minorBidi" w:eastAsiaTheme="minorEastAsia"/>
+          <w:b w:val="false"/>
+          <w:bCs w:val="false"/>
+          <w:color w:val="00000A"/>
+          <w:sz w:val="21"/>
+          <w:szCs w:val="22"/>
+          <w:lang w:val="en-US" w:eastAsia="zh-CN" w:bidi="ar-SA"/>
+        </w:rPr>
       </w:r>
     </w:p>
     <w:p>
@@ -7024,7 +9604,7 @@
         <w:docPartGallery w:val="Page Numbers (Bottom of Page)"/>
         <w:docPartUnique w:val="true"/>
       </w:docPartObj>
-      <w:id w:val="529981780"/>
+      <w:id w:val="157862786"/>
     </w:sdtPr>
     <w:sdtContent>
       <w:p>
@@ -7044,7 +9624,7 @@
           <w:fldChar w:fldCharType="separate"/>
         </w:r>
         <w:r>
-          <w:t>16</w:t>
+          <w:t>19</w:t>
         </w:r>
         <w:r>
           <w:fldChar w:fldCharType="end"/>

</xml_diff>